<commit_message>
Add Springdoc OpenAPI (Swagger) how to publish API to 'Users API.docx
</commit_message>
<xml_diff>
--- a/Docs/How_to_Build_Projects/Users API.docx
+++ b/Docs/How_to_Build_Projects/Users API.docx
@@ -3241,6 +3241,7 @@
       </w:pPr>
       <w:r>
         <w:rPr>
+          <w:noProof/>
           <w:sz w:val="22"/>
           <w:szCs w:val="22"/>
         </w:rPr>
@@ -3807,6 +3808,7 @@
       </w:pPr>
       <w:r>
         <w:rPr>
+          <w:noProof/>
           <w:sz w:val="22"/>
           <w:szCs w:val="22"/>
         </w:rPr>
@@ -4014,18 +4016,7 @@
           <w:sz w:val="18"/>
           <w:szCs w:val="18"/>
         </w:rPr>
-        <w:t>a</w:t>
-      </w:r>
-      <w:r>
-        <w:rPr>
-          <w:rFonts w:ascii="Courier New" w:hAnsi="Courier New" w:cs="Courier New"/>
-          <w:b/>
-          <w:bCs/>
-          <w:color w:val="196B24" w:themeColor="accent3"/>
-          <w:sz w:val="18"/>
-          <w:szCs w:val="18"/>
-        </w:rPr>
-        <w:t>pi-users/src/main/resources/schema.sql</w:t>
+        <w:t>api-users/src/main/resources/schema.sql</w:t>
       </w:r>
     </w:p>
     <w:p>
@@ -25230,31 +25221,30 @@
           <w:sz w:val="40"/>
           <w:szCs w:val="40"/>
         </w:rPr>
-        <w:t>Password Management. Password ResetImplement a password reset feature with email verification.</w:t>
+        <w:t>Password Management</w:t>
       </w:r>
     </w:p>
     <w:p>
-      <w:pPr>
-        <w:numPr>
-          <w:ilvl w:val="0"/>
-          <w:numId w:val="6"/>
-        </w:numPr>
-        <w:spacing w:after="0"/>
-        <w:rPr>
-          <w:sz w:val="22"/>
-          <w:szCs w:val="22"/>
-        </w:rPr>
-      </w:pPr>
-      <w:r>
-        <w:rPr>
-          <w:sz w:val="22"/>
-          <w:szCs w:val="22"/>
-        </w:rPr>
-        <w:t>Add JavaMailSender Dependency:</w:t>
+      <w:r>
+        <w:t>Password Reset</w:t>
+      </w:r>
+      <w:r>
+        <w:t xml:space="preserve"> </w:t>
+      </w:r>
+      <w:r>
+        <w:t>Implement a password reset feature with email verification.</w:t>
       </w:r>
     </w:p>
     <w:p>
       <w:pPr>
+        <w:pStyle w:val="Heading2"/>
+      </w:pPr>
+      <w:r>
+        <w:t>Add JavaMailSender Dependency:</w:t>
+      </w:r>
+    </w:p>
+    <w:p>
+      <w:pPr>
         <w:spacing w:after="0"/>
         <w:ind w:left="720"/>
         <w:rPr>
@@ -25350,35 +25340,15 @@
     </w:p>
     <w:p>
       <w:pPr>
-        <w:numPr>
-          <w:ilvl w:val="0"/>
-          <w:numId w:val="6"/>
-        </w:numPr>
-        <w:spacing w:after="0"/>
-        <w:rPr>
-          <w:sz w:val="22"/>
-          <w:szCs w:val="22"/>
-        </w:rPr>
-      </w:pPr>
-      <w:r>
-        <w:rPr>
-          <w:sz w:val="22"/>
-          <w:szCs w:val="22"/>
-        </w:rPr>
+        <w:pStyle w:val="Heading2"/>
+      </w:pPr>
+      <w:r>
         <w:t>Configure Email in application.</w:t>
       </w:r>
       <w:r>
-        <w:rPr>
-          <w:sz w:val="22"/>
-          <w:szCs w:val="22"/>
-        </w:rPr>
         <w:t>yml</w:t>
       </w:r>
       <w:r>
-        <w:rPr>
-          <w:sz w:val="22"/>
-          <w:szCs w:val="22"/>
-        </w:rPr>
         <w:t>:</w:t>
       </w:r>
     </w:p>
@@ -25464,81 +25434,6 @@
           <w:szCs w:val="16"/>
         </w:rPr>
         <w:br/>
-        <w:t xml:space="preserve">    </w:t>
-      </w:r>
-      <w:r>
-        <w:rPr>
-          <w:color w:val="CF8E6D"/>
-          <w:sz w:val="16"/>
-          <w:szCs w:val="16"/>
-        </w:rPr>
-        <w:t>host</w:t>
-      </w:r>
-      <w:r>
-        <w:rPr>
-          <w:color w:val="BCBEC4"/>
-          <w:sz w:val="16"/>
-          <w:szCs w:val="16"/>
-        </w:rPr>
-        <w:t>: smtp.gmail.com</w:t>
-      </w:r>
-      <w:r>
-        <w:rPr>
-          <w:color w:val="BCBEC4"/>
-          <w:sz w:val="16"/>
-          <w:szCs w:val="16"/>
-        </w:rPr>
-        <w:br/>
-        <w:t xml:space="preserve">    </w:t>
-      </w:r>
-      <w:r>
-        <w:rPr>
-          <w:color w:val="CF8E6D"/>
-          <w:sz w:val="16"/>
-          <w:szCs w:val="16"/>
-        </w:rPr>
-        <w:t>port</w:t>
-      </w:r>
-      <w:r>
-        <w:rPr>
-          <w:color w:val="BCBEC4"/>
-          <w:sz w:val="16"/>
-          <w:szCs w:val="16"/>
-        </w:rPr>
-        <w:t>: 587</w:t>
-      </w:r>
-      <w:r>
-        <w:rPr>
-          <w:color w:val="BCBEC4"/>
-          <w:sz w:val="16"/>
-          <w:szCs w:val="16"/>
-        </w:rPr>
-        <w:br/>
-        <w:t xml:space="preserve">    </w:t>
-      </w:r>
-      <w:r>
-        <w:rPr>
-          <w:color w:val="CF8E6D"/>
-          <w:sz w:val="16"/>
-          <w:szCs w:val="16"/>
-        </w:rPr>
-        <w:t>username</w:t>
-      </w:r>
-      <w:r>
-        <w:rPr>
-          <w:color w:val="BCBEC4"/>
-          <w:sz w:val="16"/>
-          <w:szCs w:val="16"/>
-        </w:rPr>
-        <w:t>: kingtan.farm@gmail.com</w:t>
-      </w:r>
-      <w:r>
-        <w:rPr>
-          <w:color w:val="BCBEC4"/>
-          <w:sz w:val="16"/>
-          <w:szCs w:val="16"/>
-        </w:rPr>
-        <w:br/>
       </w:r>
       <w:r>
         <w:rPr>
@@ -25555,6 +25450,81 @@
           <w:sz w:val="16"/>
           <w:szCs w:val="16"/>
         </w:rPr>
+        <w:t>host</w:t>
+      </w:r>
+      <w:r>
+        <w:rPr>
+          <w:color w:val="BCBEC4"/>
+          <w:sz w:val="16"/>
+          <w:szCs w:val="16"/>
+        </w:rPr>
+        <w:t>: smtp.gmail.com</w:t>
+      </w:r>
+      <w:r>
+        <w:rPr>
+          <w:color w:val="BCBEC4"/>
+          <w:sz w:val="16"/>
+          <w:szCs w:val="16"/>
+        </w:rPr>
+        <w:br/>
+        <w:t xml:space="preserve">    </w:t>
+      </w:r>
+      <w:r>
+        <w:rPr>
+          <w:color w:val="CF8E6D"/>
+          <w:sz w:val="16"/>
+          <w:szCs w:val="16"/>
+        </w:rPr>
+        <w:t>port</w:t>
+      </w:r>
+      <w:r>
+        <w:rPr>
+          <w:color w:val="BCBEC4"/>
+          <w:sz w:val="16"/>
+          <w:szCs w:val="16"/>
+        </w:rPr>
+        <w:t>: 587</w:t>
+      </w:r>
+      <w:r>
+        <w:rPr>
+          <w:color w:val="BCBEC4"/>
+          <w:sz w:val="16"/>
+          <w:szCs w:val="16"/>
+        </w:rPr>
+        <w:br/>
+        <w:t xml:space="preserve">    </w:t>
+      </w:r>
+      <w:r>
+        <w:rPr>
+          <w:color w:val="CF8E6D"/>
+          <w:sz w:val="16"/>
+          <w:szCs w:val="16"/>
+        </w:rPr>
+        <w:t>username</w:t>
+      </w:r>
+      <w:r>
+        <w:rPr>
+          <w:color w:val="BCBEC4"/>
+          <w:sz w:val="16"/>
+          <w:szCs w:val="16"/>
+        </w:rPr>
+        <w:t>: kingtan.farm@gmail.com</w:t>
+      </w:r>
+      <w:r>
+        <w:rPr>
+          <w:color w:val="BCBEC4"/>
+          <w:sz w:val="16"/>
+          <w:szCs w:val="16"/>
+        </w:rPr>
+        <w:br/>
+        <w:t xml:space="preserve">    </w:t>
+      </w:r>
+      <w:r>
+        <w:rPr>
+          <w:color w:val="CF8E6D"/>
+          <w:sz w:val="16"/>
+          <w:szCs w:val="16"/>
+        </w:rPr>
         <w:t>password</w:t>
       </w:r>
       <w:r>
@@ -25740,21 +25710,9 @@
     </w:p>
     <w:p>
       <w:pPr>
-        <w:numPr>
-          <w:ilvl w:val="0"/>
-          <w:numId w:val="6"/>
-        </w:numPr>
-        <w:spacing w:after="0"/>
-        <w:rPr>
-          <w:sz w:val="22"/>
-          <w:szCs w:val="22"/>
-        </w:rPr>
-      </w:pPr>
-      <w:r>
-        <w:rPr>
-          <w:sz w:val="22"/>
-          <w:szCs w:val="22"/>
-        </w:rPr>
+        <w:pStyle w:val="Heading2"/>
+      </w:pPr>
+      <w:r>
         <w:t>Password Reset Token Entity:</w:t>
       </w:r>
     </w:p>
@@ -25788,51 +25746,15 @@
           <w:sz w:val="18"/>
           <w:szCs w:val="18"/>
         </w:rPr>
-        <w:t xml:space="preserve">: </w:t>
-      </w:r>
-      <w:r>
-        <w:rPr>
-          <w:rFonts w:ascii="Courier New" w:hAnsi="Courier New" w:cs="Courier New"/>
-          <w:sz w:val="18"/>
-          <w:szCs w:val="18"/>
-        </w:rPr>
-        <w:t>com.kingtan.users.model</w:t>
-      </w:r>
-      <w:r>
-        <w:rPr>
-          <w:rFonts w:ascii="Courier New" w:hAnsi="Courier New" w:cs="Courier New"/>
-          <w:sz w:val="18"/>
-          <w:szCs w:val="18"/>
-        </w:rPr>
-        <w:t>.</w:t>
-      </w:r>
-      <w:r>
-        <w:rPr>
-          <w:rFonts w:ascii="Courier New" w:hAnsi="Courier New" w:cs="Courier New"/>
-          <w:sz w:val="18"/>
-          <w:szCs w:val="18"/>
-        </w:rPr>
-        <w:t>PasswordResetToken</w:t>
+        <w:t>: com.kingtan.users.model.PasswordResetToken</w:t>
       </w:r>
     </w:p>
     <w:p>
       <w:pPr>
-        <w:numPr>
-          <w:ilvl w:val="0"/>
-          <w:numId w:val="6"/>
-        </w:numPr>
-        <w:spacing w:after="0"/>
-        <w:rPr>
-          <w:sz w:val="22"/>
-          <w:szCs w:val="22"/>
-        </w:rPr>
+        <w:pStyle w:val="Heading2"/>
       </w:pPr>
       <w:bookmarkStart w:id="0" w:name="_Hlk210137910"/>
       <w:r>
-        <w:rPr>
-          <w:sz w:val="22"/>
-          <w:szCs w:val="22"/>
-        </w:rPr>
         <w:t>Password Reset Service:</w:t>
       </w:r>
     </w:p>
@@ -25911,17 +25833,9 @@
     </w:p>
     <w:p>
       <w:pPr>
-        <w:numPr>
-          <w:ilvl w:val="0"/>
-          <w:numId w:val="6"/>
-        </w:numPr>
-        <w:spacing w:after="0"/>
-      </w:pPr>
-      <w:r>
-        <w:rPr>
-          <w:sz w:val="22"/>
-          <w:szCs w:val="22"/>
-        </w:rPr>
+        <w:pStyle w:val="Heading2"/>
+      </w:pPr>
+      <w:r>
         <w:t>Password Reset Controller</w:t>
       </w:r>
       <w:r>
@@ -26014,6 +25928,2305 @@
         <w:pict w14:anchorId="78E12F7B">
           <v:rect id="_x0000_i1033" style="width:0;height:1.5pt" o:hralign="center" o:hrstd="t" o:hrnoshade="t" o:hr="t" fillcolor="black" stroked="f"/>
         </w:pict>
+      </w:r>
+    </w:p>
+    <w:p/>
+    <w:p>
+      <w:pPr>
+        <w:pStyle w:val="Heading1"/>
+      </w:pPr>
+      <w:r>
+        <w:t>Springdoc OpenAPI to Publish APIs</w:t>
+      </w:r>
+    </w:p>
+    <w:p>
+      <w:r>
+        <w:t>Steps to Update for Users Service</w:t>
+      </w:r>
+    </w:p>
+    <w:p>
+      <w:pPr>
+        <w:pStyle w:val="Heading2"/>
+      </w:pPr>
+      <w:r>
+        <w:t xml:space="preserve">Update </w:t>
+      </w:r>
+      <w:r>
+        <w:rPr>
+          <w:rFonts w:ascii="Courier New" w:hAnsi="Courier New" w:cs="Courier New"/>
+          <w:sz w:val="20"/>
+          <w:szCs w:val="20"/>
+        </w:rPr>
+        <w:t>pom.xml</w:t>
+      </w:r>
+    </w:p>
+    <w:p>
+      <w:pPr>
+        <w:spacing w:line="240" w:lineRule="auto"/>
+        <w:ind w:left="720"/>
+        <w:rPr>
+          <w:rFonts w:ascii="Arial" w:eastAsia="Times New Roman" w:hAnsi="Arial" w:cs="Arial"/>
+          <w:color w:val="000000"/>
+          <w:kern w:val="0"/>
+          <w:sz w:val="21"/>
+          <w:szCs w:val="21"/>
+          <w14:ligatures w14:val="none"/>
+        </w:rPr>
+      </w:pPr>
+      <w:r>
+        <w:rPr>
+          <w:rFonts w:ascii="Arial" w:eastAsia="Times New Roman" w:hAnsi="Arial" w:cs="Arial"/>
+          <w:color w:val="000000"/>
+          <w:kern w:val="0"/>
+          <w:sz w:val="21"/>
+          <w:szCs w:val="21"/>
+          <w14:ligatures w14:val="none"/>
+        </w:rPr>
+        <w:t>Add the dependency below:</w:t>
+      </w:r>
+    </w:p>
+    <w:p>
+      <w:pPr>
+        <w:tabs>
+          <w:tab w:val="left" w:pos="916"/>
+          <w:tab w:val="left" w:pos="1832"/>
+          <w:tab w:val="left" w:pos="2748"/>
+          <w:tab w:val="left" w:pos="3664"/>
+          <w:tab w:val="left" w:pos="4580"/>
+          <w:tab w:val="left" w:pos="5496"/>
+          <w:tab w:val="left" w:pos="6412"/>
+          <w:tab w:val="left" w:pos="7328"/>
+          <w:tab w:val="left" w:pos="8244"/>
+          <w:tab w:val="left" w:pos="9160"/>
+          <w:tab w:val="left" w:pos="10076"/>
+          <w:tab w:val="left" w:pos="10992"/>
+          <w:tab w:val="left" w:pos="11908"/>
+          <w:tab w:val="left" w:pos="12824"/>
+          <w:tab w:val="left" w:pos="13740"/>
+          <w:tab w:val="left" w:pos="14656"/>
+        </w:tabs>
+        <w:spacing w:after="0" w:line="240" w:lineRule="auto"/>
+        <w:ind w:left="720"/>
+        <w:rPr>
+          <w:rFonts w:ascii="Courier New" w:eastAsia="Times New Roman" w:hAnsi="Courier New" w:cs="Courier New"/>
+          <w:color w:val="0070C0"/>
+          <w:kern w:val="0"/>
+          <w:sz w:val="18"/>
+          <w:szCs w:val="18"/>
+          <w14:ligatures w14:val="none"/>
+        </w:rPr>
+      </w:pPr>
+      <w:r>
+        <w:rPr>
+          <w:rFonts w:ascii="Courier New" w:eastAsia="Times New Roman" w:hAnsi="Courier New" w:cs="Courier New"/>
+          <w:color w:val="0070C0"/>
+          <w:kern w:val="0"/>
+          <w:sz w:val="18"/>
+          <w:szCs w:val="18"/>
+          <w14:ligatures w14:val="none"/>
+        </w:rPr>
+        <w:t>&lt;dependency&gt;</w:t>
+      </w:r>
+    </w:p>
+    <w:p>
+      <w:pPr>
+        <w:tabs>
+          <w:tab w:val="left" w:pos="916"/>
+          <w:tab w:val="left" w:pos="1832"/>
+          <w:tab w:val="left" w:pos="2748"/>
+          <w:tab w:val="left" w:pos="3664"/>
+          <w:tab w:val="left" w:pos="4580"/>
+          <w:tab w:val="left" w:pos="5496"/>
+          <w:tab w:val="left" w:pos="6412"/>
+          <w:tab w:val="left" w:pos="7328"/>
+          <w:tab w:val="left" w:pos="8244"/>
+          <w:tab w:val="left" w:pos="9160"/>
+          <w:tab w:val="left" w:pos="10076"/>
+          <w:tab w:val="left" w:pos="10992"/>
+          <w:tab w:val="left" w:pos="11908"/>
+          <w:tab w:val="left" w:pos="12824"/>
+          <w:tab w:val="left" w:pos="13740"/>
+          <w:tab w:val="left" w:pos="14656"/>
+        </w:tabs>
+        <w:spacing w:after="0" w:line="240" w:lineRule="auto"/>
+        <w:ind w:left="720"/>
+        <w:rPr>
+          <w:rFonts w:ascii="Courier New" w:eastAsia="Times New Roman" w:hAnsi="Courier New" w:cs="Courier New"/>
+          <w:color w:val="0070C0"/>
+          <w:kern w:val="0"/>
+          <w:sz w:val="18"/>
+          <w:szCs w:val="18"/>
+          <w14:ligatures w14:val="none"/>
+        </w:rPr>
+      </w:pPr>
+      <w:r>
+        <w:rPr>
+          <w:rFonts w:ascii="Courier New" w:eastAsia="Times New Roman" w:hAnsi="Courier New" w:cs="Courier New"/>
+          <w:color w:val="0070C0"/>
+          <w:kern w:val="0"/>
+          <w:sz w:val="18"/>
+          <w:szCs w:val="18"/>
+          <w14:ligatures w14:val="none"/>
+        </w:rPr>
+        <w:t xml:space="preserve">    &lt;groupId&gt;org.springdoc&lt;/groupId&gt;</w:t>
+      </w:r>
+    </w:p>
+    <w:p>
+      <w:pPr>
+        <w:tabs>
+          <w:tab w:val="left" w:pos="916"/>
+          <w:tab w:val="left" w:pos="1832"/>
+          <w:tab w:val="left" w:pos="2748"/>
+          <w:tab w:val="left" w:pos="3664"/>
+          <w:tab w:val="left" w:pos="4580"/>
+          <w:tab w:val="left" w:pos="5496"/>
+          <w:tab w:val="left" w:pos="6412"/>
+          <w:tab w:val="left" w:pos="7328"/>
+          <w:tab w:val="left" w:pos="8244"/>
+          <w:tab w:val="left" w:pos="9160"/>
+          <w:tab w:val="left" w:pos="10076"/>
+          <w:tab w:val="left" w:pos="10992"/>
+          <w:tab w:val="left" w:pos="11908"/>
+          <w:tab w:val="left" w:pos="12824"/>
+          <w:tab w:val="left" w:pos="13740"/>
+          <w:tab w:val="left" w:pos="14656"/>
+        </w:tabs>
+        <w:spacing w:after="0" w:line="240" w:lineRule="auto"/>
+        <w:ind w:left="720"/>
+        <w:rPr>
+          <w:rFonts w:ascii="Courier New" w:eastAsia="Times New Roman" w:hAnsi="Courier New" w:cs="Courier New"/>
+          <w:color w:val="0070C0"/>
+          <w:kern w:val="0"/>
+          <w:sz w:val="18"/>
+          <w:szCs w:val="18"/>
+          <w14:ligatures w14:val="none"/>
+        </w:rPr>
+      </w:pPr>
+      <w:r>
+        <w:rPr>
+          <w:rFonts w:ascii="Courier New" w:eastAsia="Times New Roman" w:hAnsi="Courier New" w:cs="Courier New"/>
+          <w:color w:val="0070C0"/>
+          <w:kern w:val="0"/>
+          <w:sz w:val="18"/>
+          <w:szCs w:val="18"/>
+          <w14:ligatures w14:val="none"/>
+        </w:rPr>
+        <w:t xml:space="preserve">    &lt;artifactId&gt;</w:t>
+      </w:r>
+      <w:r>
+        <w:rPr>
+          <w:rFonts w:ascii="Courier New" w:eastAsia="Times New Roman" w:hAnsi="Courier New" w:cs="Courier New"/>
+          <w:color w:val="E97132" w:themeColor="accent2"/>
+          <w:kern w:val="0"/>
+          <w:sz w:val="18"/>
+          <w:szCs w:val="18"/>
+          <w14:ligatures w14:val="none"/>
+        </w:rPr>
+        <w:t>springdoc-openapi-starter-webmvc-ui</w:t>
+      </w:r>
+      <w:r>
+        <w:rPr>
+          <w:rFonts w:ascii="Courier New" w:eastAsia="Times New Roman" w:hAnsi="Courier New" w:cs="Courier New"/>
+          <w:color w:val="0070C0"/>
+          <w:kern w:val="0"/>
+          <w:sz w:val="18"/>
+          <w:szCs w:val="18"/>
+          <w14:ligatures w14:val="none"/>
+        </w:rPr>
+        <w:t>&lt;/artifactId&gt;</w:t>
+      </w:r>
+    </w:p>
+    <w:p>
+      <w:pPr>
+        <w:tabs>
+          <w:tab w:val="left" w:pos="916"/>
+          <w:tab w:val="left" w:pos="1832"/>
+          <w:tab w:val="left" w:pos="2748"/>
+          <w:tab w:val="left" w:pos="3664"/>
+          <w:tab w:val="left" w:pos="4580"/>
+          <w:tab w:val="left" w:pos="5496"/>
+          <w:tab w:val="left" w:pos="6412"/>
+          <w:tab w:val="left" w:pos="7328"/>
+          <w:tab w:val="left" w:pos="8244"/>
+          <w:tab w:val="left" w:pos="9160"/>
+          <w:tab w:val="left" w:pos="10076"/>
+          <w:tab w:val="left" w:pos="10992"/>
+          <w:tab w:val="left" w:pos="11908"/>
+          <w:tab w:val="left" w:pos="12824"/>
+          <w:tab w:val="left" w:pos="13740"/>
+          <w:tab w:val="left" w:pos="14656"/>
+        </w:tabs>
+        <w:spacing w:after="0" w:line="240" w:lineRule="auto"/>
+        <w:ind w:left="720"/>
+        <w:rPr>
+          <w:rFonts w:ascii="Courier New" w:eastAsia="Times New Roman" w:hAnsi="Courier New" w:cs="Courier New"/>
+          <w:color w:val="0070C0"/>
+          <w:kern w:val="0"/>
+          <w:sz w:val="18"/>
+          <w:szCs w:val="18"/>
+          <w14:ligatures w14:val="none"/>
+        </w:rPr>
+      </w:pPr>
+      <w:r>
+        <w:rPr>
+          <w:rFonts w:ascii="Courier New" w:eastAsia="Times New Roman" w:hAnsi="Courier New" w:cs="Courier New"/>
+          <w:color w:val="0070C0"/>
+          <w:kern w:val="0"/>
+          <w:sz w:val="18"/>
+          <w:szCs w:val="18"/>
+          <w14:ligatures w14:val="none"/>
+        </w:rPr>
+        <w:t xml:space="preserve">    &lt;version&gt;2.6.0&lt;/version&gt;</w:t>
+      </w:r>
+    </w:p>
+    <w:p>
+      <w:pPr>
+        <w:tabs>
+          <w:tab w:val="left" w:pos="916"/>
+          <w:tab w:val="left" w:pos="1832"/>
+          <w:tab w:val="left" w:pos="2748"/>
+          <w:tab w:val="left" w:pos="3664"/>
+          <w:tab w:val="left" w:pos="4580"/>
+          <w:tab w:val="left" w:pos="5496"/>
+          <w:tab w:val="left" w:pos="6412"/>
+          <w:tab w:val="left" w:pos="7328"/>
+          <w:tab w:val="left" w:pos="8244"/>
+          <w:tab w:val="left" w:pos="9160"/>
+          <w:tab w:val="left" w:pos="10076"/>
+          <w:tab w:val="left" w:pos="10992"/>
+          <w:tab w:val="left" w:pos="11908"/>
+          <w:tab w:val="left" w:pos="12824"/>
+          <w:tab w:val="left" w:pos="13740"/>
+          <w:tab w:val="left" w:pos="14656"/>
+        </w:tabs>
+        <w:spacing w:after="0" w:line="240" w:lineRule="auto"/>
+        <w:ind w:left="720"/>
+        <w:rPr>
+          <w:rFonts w:ascii="Courier New" w:eastAsia="Times New Roman" w:hAnsi="Courier New" w:cs="Courier New"/>
+          <w:color w:val="0070C0"/>
+          <w:kern w:val="0"/>
+          <w:sz w:val="18"/>
+          <w:szCs w:val="18"/>
+          <w14:ligatures w14:val="none"/>
+        </w:rPr>
+      </w:pPr>
+      <w:r>
+        <w:rPr>
+          <w:rFonts w:ascii="Courier New" w:eastAsia="Times New Roman" w:hAnsi="Courier New" w:cs="Courier New"/>
+          <w:color w:val="0070C0"/>
+          <w:kern w:val="0"/>
+          <w:sz w:val="18"/>
+          <w:szCs w:val="18"/>
+          <w14:ligatures w14:val="none"/>
+        </w:rPr>
+        <w:t>&lt;/dependency&gt;</w:t>
+      </w:r>
+    </w:p>
+    <w:p>
+      <w:pPr>
+        <w:tabs>
+          <w:tab w:val="left" w:pos="916"/>
+          <w:tab w:val="left" w:pos="1832"/>
+          <w:tab w:val="left" w:pos="2748"/>
+          <w:tab w:val="left" w:pos="3664"/>
+          <w:tab w:val="left" w:pos="4580"/>
+          <w:tab w:val="left" w:pos="5496"/>
+          <w:tab w:val="left" w:pos="6412"/>
+          <w:tab w:val="left" w:pos="7328"/>
+          <w:tab w:val="left" w:pos="8244"/>
+          <w:tab w:val="left" w:pos="9160"/>
+          <w:tab w:val="left" w:pos="10076"/>
+          <w:tab w:val="left" w:pos="10992"/>
+          <w:tab w:val="left" w:pos="11908"/>
+          <w:tab w:val="left" w:pos="12824"/>
+          <w:tab w:val="left" w:pos="13740"/>
+          <w:tab w:val="left" w:pos="14656"/>
+        </w:tabs>
+        <w:spacing w:after="0" w:line="240" w:lineRule="auto"/>
+        <w:ind w:left="720"/>
+        <w:rPr>
+          <w:rFonts w:ascii="Courier New" w:eastAsia="Times New Roman" w:hAnsi="Courier New" w:cs="Courier New"/>
+          <w:color w:val="000000"/>
+          <w:kern w:val="0"/>
+          <w:sz w:val="18"/>
+          <w:szCs w:val="18"/>
+          <w14:ligatures w14:val="none"/>
+        </w:rPr>
+      </w:pPr>
+    </w:p>
+    <w:p>
+      <w:pPr>
+        <w:pStyle w:val="Heading2"/>
+      </w:pPr>
+      <w:r>
+        <w:t xml:space="preserve">Configuration in </w:t>
+      </w:r>
+      <w:r>
+        <w:rPr>
+          <w:rFonts w:ascii="Courier New" w:hAnsi="Courier New" w:cs="Courier New"/>
+          <w:color w:val="00B050"/>
+          <w:sz w:val="20"/>
+          <w:szCs w:val="20"/>
+        </w:rPr>
+        <w:t>application.yml</w:t>
+      </w:r>
+    </w:p>
+    <w:p>
+      <w:pPr>
+        <w:spacing w:line="240" w:lineRule="auto"/>
+        <w:ind w:left="720"/>
+        <w:rPr>
+          <w:rFonts w:ascii="Arial" w:eastAsia="Times New Roman" w:hAnsi="Arial" w:cs="Arial"/>
+          <w:color w:val="000000"/>
+          <w:kern w:val="0"/>
+          <w:sz w:val="21"/>
+          <w:szCs w:val="21"/>
+          <w14:ligatures w14:val="none"/>
+        </w:rPr>
+      </w:pPr>
+      <w:r>
+        <w:rPr>
+          <w:rFonts w:ascii="Arial" w:eastAsia="Times New Roman" w:hAnsi="Arial" w:cs="Arial"/>
+          <w:color w:val="000000"/>
+          <w:kern w:val="0"/>
+          <w:sz w:val="21"/>
+          <w:szCs w:val="21"/>
+          <w14:ligatures w14:val="none"/>
+        </w:rPr>
+        <w:t>Add the lines</w:t>
+      </w:r>
+      <w:r>
+        <w:rPr>
+          <w:rFonts w:ascii="Arial" w:eastAsia="Times New Roman" w:hAnsi="Arial" w:cs="Arial"/>
+          <w:color w:val="000000"/>
+          <w:kern w:val="0"/>
+          <w:sz w:val="21"/>
+          <w:szCs w:val="21"/>
+          <w14:ligatures w14:val="none"/>
+        </w:rPr>
+        <w:t>:</w:t>
+      </w:r>
+    </w:p>
+    <w:p>
+      <w:pPr>
+        <w:tabs>
+          <w:tab w:val="left" w:pos="916"/>
+          <w:tab w:val="left" w:pos="1832"/>
+          <w:tab w:val="left" w:pos="2748"/>
+          <w:tab w:val="left" w:pos="3664"/>
+          <w:tab w:val="left" w:pos="4580"/>
+          <w:tab w:val="left" w:pos="5496"/>
+          <w:tab w:val="left" w:pos="6412"/>
+          <w:tab w:val="left" w:pos="7328"/>
+          <w:tab w:val="left" w:pos="8244"/>
+          <w:tab w:val="left" w:pos="9160"/>
+          <w:tab w:val="left" w:pos="10076"/>
+          <w:tab w:val="left" w:pos="10992"/>
+          <w:tab w:val="left" w:pos="11908"/>
+          <w:tab w:val="left" w:pos="12824"/>
+          <w:tab w:val="left" w:pos="13740"/>
+          <w:tab w:val="left" w:pos="14656"/>
+        </w:tabs>
+        <w:spacing w:after="0" w:line="240" w:lineRule="auto"/>
+        <w:ind w:left="720"/>
+        <w:rPr>
+          <w:rFonts w:ascii="Courier New" w:eastAsia="Times New Roman" w:hAnsi="Courier New" w:cs="Courier New"/>
+          <w:color w:val="0070C0"/>
+          <w:kern w:val="0"/>
+          <w:sz w:val="18"/>
+          <w:szCs w:val="18"/>
+          <w14:ligatures w14:val="none"/>
+        </w:rPr>
+      </w:pPr>
+      <w:r>
+        <w:rPr>
+          <w:rFonts w:ascii="Courier New" w:eastAsia="Times New Roman" w:hAnsi="Courier New" w:cs="Courier New"/>
+          <w:color w:val="0070C0"/>
+          <w:kern w:val="0"/>
+          <w:sz w:val="18"/>
+          <w:szCs w:val="18"/>
+          <w14:ligatures w14:val="none"/>
+        </w:rPr>
+        <w:t>springdoc:</w:t>
+      </w:r>
+    </w:p>
+    <w:p>
+      <w:pPr>
+        <w:tabs>
+          <w:tab w:val="left" w:pos="916"/>
+          <w:tab w:val="left" w:pos="1832"/>
+          <w:tab w:val="left" w:pos="2748"/>
+          <w:tab w:val="left" w:pos="3664"/>
+          <w:tab w:val="left" w:pos="4580"/>
+          <w:tab w:val="left" w:pos="5496"/>
+          <w:tab w:val="left" w:pos="6412"/>
+          <w:tab w:val="left" w:pos="7328"/>
+          <w:tab w:val="left" w:pos="8244"/>
+          <w:tab w:val="left" w:pos="9160"/>
+          <w:tab w:val="left" w:pos="10076"/>
+          <w:tab w:val="left" w:pos="10992"/>
+          <w:tab w:val="left" w:pos="11908"/>
+          <w:tab w:val="left" w:pos="12824"/>
+          <w:tab w:val="left" w:pos="13740"/>
+          <w:tab w:val="left" w:pos="14656"/>
+        </w:tabs>
+        <w:spacing w:after="0" w:line="240" w:lineRule="auto"/>
+        <w:ind w:left="720"/>
+        <w:rPr>
+          <w:rFonts w:ascii="Courier New" w:eastAsia="Times New Roman" w:hAnsi="Courier New" w:cs="Courier New"/>
+          <w:color w:val="0070C0"/>
+          <w:kern w:val="0"/>
+          <w:sz w:val="18"/>
+          <w:szCs w:val="18"/>
+          <w14:ligatures w14:val="none"/>
+        </w:rPr>
+      </w:pPr>
+      <w:r>
+        <w:rPr>
+          <w:rFonts w:ascii="Courier New" w:eastAsia="Times New Roman" w:hAnsi="Courier New" w:cs="Courier New"/>
+          <w:color w:val="0070C0"/>
+          <w:kern w:val="0"/>
+          <w:sz w:val="18"/>
+          <w:szCs w:val="18"/>
+          <w14:ligatures w14:val="none"/>
+        </w:rPr>
+        <w:t xml:space="preserve">  api-docs:</w:t>
+      </w:r>
+    </w:p>
+    <w:p>
+      <w:pPr>
+        <w:tabs>
+          <w:tab w:val="left" w:pos="916"/>
+          <w:tab w:val="left" w:pos="1832"/>
+          <w:tab w:val="left" w:pos="2748"/>
+          <w:tab w:val="left" w:pos="3664"/>
+          <w:tab w:val="left" w:pos="4580"/>
+          <w:tab w:val="left" w:pos="5496"/>
+          <w:tab w:val="left" w:pos="6412"/>
+          <w:tab w:val="left" w:pos="7328"/>
+          <w:tab w:val="left" w:pos="8244"/>
+          <w:tab w:val="left" w:pos="9160"/>
+          <w:tab w:val="left" w:pos="10076"/>
+          <w:tab w:val="left" w:pos="10992"/>
+          <w:tab w:val="left" w:pos="11908"/>
+          <w:tab w:val="left" w:pos="12824"/>
+          <w:tab w:val="left" w:pos="13740"/>
+          <w:tab w:val="left" w:pos="14656"/>
+        </w:tabs>
+        <w:spacing w:after="0" w:line="240" w:lineRule="auto"/>
+        <w:ind w:left="720"/>
+        <w:rPr>
+          <w:rFonts w:ascii="Courier New" w:eastAsia="Times New Roman" w:hAnsi="Courier New" w:cs="Courier New"/>
+          <w:color w:val="0070C0"/>
+          <w:kern w:val="0"/>
+          <w:sz w:val="18"/>
+          <w:szCs w:val="18"/>
+          <w14:ligatures w14:val="none"/>
+        </w:rPr>
+      </w:pPr>
+      <w:r>
+        <w:rPr>
+          <w:rFonts w:ascii="Courier New" w:eastAsia="Times New Roman" w:hAnsi="Courier New" w:cs="Courier New"/>
+          <w:color w:val="0070C0"/>
+          <w:kern w:val="0"/>
+          <w:sz w:val="18"/>
+          <w:szCs w:val="18"/>
+          <w14:ligatures w14:val="none"/>
+        </w:rPr>
+        <w:t xml:space="preserve">    path: /api-docs  </w:t>
+      </w:r>
+      <w:r>
+        <w:rPr>
+          <w:rFonts w:ascii="Courier New" w:eastAsia="Times New Roman" w:hAnsi="Courier New" w:cs="Courier New"/>
+          <w:i/>
+          <w:iCs/>
+          <w:color w:val="0070C0"/>
+          <w:kern w:val="0"/>
+          <w:sz w:val="18"/>
+          <w:szCs w:val="18"/>
+          <w14:ligatures w14:val="none"/>
+        </w:rPr>
+        <w:t># Endpoint for OpenAPI JSON</w:t>
+      </w:r>
+    </w:p>
+    <w:p>
+      <w:pPr>
+        <w:tabs>
+          <w:tab w:val="left" w:pos="916"/>
+          <w:tab w:val="left" w:pos="1832"/>
+          <w:tab w:val="left" w:pos="2748"/>
+          <w:tab w:val="left" w:pos="3664"/>
+          <w:tab w:val="left" w:pos="4580"/>
+          <w:tab w:val="left" w:pos="5496"/>
+          <w:tab w:val="left" w:pos="6412"/>
+          <w:tab w:val="left" w:pos="7328"/>
+          <w:tab w:val="left" w:pos="8244"/>
+          <w:tab w:val="left" w:pos="9160"/>
+          <w:tab w:val="left" w:pos="10076"/>
+          <w:tab w:val="left" w:pos="10992"/>
+          <w:tab w:val="left" w:pos="11908"/>
+          <w:tab w:val="left" w:pos="12824"/>
+          <w:tab w:val="left" w:pos="13740"/>
+          <w:tab w:val="left" w:pos="14656"/>
+        </w:tabs>
+        <w:spacing w:after="0" w:line="240" w:lineRule="auto"/>
+        <w:ind w:left="720"/>
+        <w:rPr>
+          <w:rFonts w:ascii="Courier New" w:eastAsia="Times New Roman" w:hAnsi="Courier New" w:cs="Courier New"/>
+          <w:color w:val="0070C0"/>
+          <w:kern w:val="0"/>
+          <w:sz w:val="18"/>
+          <w:szCs w:val="18"/>
+          <w14:ligatures w14:val="none"/>
+        </w:rPr>
+      </w:pPr>
+      <w:r>
+        <w:rPr>
+          <w:rFonts w:ascii="Courier New" w:eastAsia="Times New Roman" w:hAnsi="Courier New" w:cs="Courier New"/>
+          <w:color w:val="0070C0"/>
+          <w:kern w:val="0"/>
+          <w:sz w:val="18"/>
+          <w:szCs w:val="18"/>
+          <w14:ligatures w14:val="none"/>
+        </w:rPr>
+        <w:t xml:space="preserve">  swagger-ui:</w:t>
+      </w:r>
+    </w:p>
+    <w:p>
+      <w:pPr>
+        <w:tabs>
+          <w:tab w:val="left" w:pos="916"/>
+          <w:tab w:val="left" w:pos="1832"/>
+          <w:tab w:val="left" w:pos="2748"/>
+          <w:tab w:val="left" w:pos="3664"/>
+          <w:tab w:val="left" w:pos="4580"/>
+          <w:tab w:val="left" w:pos="5496"/>
+          <w:tab w:val="left" w:pos="6412"/>
+          <w:tab w:val="left" w:pos="7328"/>
+          <w:tab w:val="left" w:pos="8244"/>
+          <w:tab w:val="left" w:pos="9160"/>
+          <w:tab w:val="left" w:pos="10076"/>
+          <w:tab w:val="left" w:pos="10992"/>
+          <w:tab w:val="left" w:pos="11908"/>
+          <w:tab w:val="left" w:pos="12824"/>
+          <w:tab w:val="left" w:pos="13740"/>
+          <w:tab w:val="left" w:pos="14656"/>
+        </w:tabs>
+        <w:spacing w:line="240" w:lineRule="auto"/>
+        <w:ind w:left="720"/>
+        <w:rPr>
+          <w:rFonts w:ascii="Courier New" w:eastAsia="Times New Roman" w:hAnsi="Courier New" w:cs="Courier New"/>
+          <w:color w:val="0070C0"/>
+          <w:kern w:val="0"/>
+          <w:sz w:val="18"/>
+          <w:szCs w:val="18"/>
+          <w14:ligatures w14:val="none"/>
+        </w:rPr>
+      </w:pPr>
+      <w:r>
+        <w:rPr>
+          <w:rFonts w:ascii="Courier New" w:eastAsia="Times New Roman" w:hAnsi="Courier New" w:cs="Courier New"/>
+          <w:color w:val="0070C0"/>
+          <w:kern w:val="0"/>
+          <w:sz w:val="18"/>
+          <w:szCs w:val="18"/>
+          <w14:ligatures w14:val="none"/>
+        </w:rPr>
+        <w:t xml:space="preserve">    path: /swagger-ui.html  </w:t>
+      </w:r>
+      <w:r>
+        <w:rPr>
+          <w:rFonts w:ascii="Courier New" w:eastAsia="Times New Roman" w:hAnsi="Courier New" w:cs="Courier New"/>
+          <w:i/>
+          <w:iCs/>
+          <w:color w:val="0070C0"/>
+          <w:kern w:val="0"/>
+          <w:sz w:val="18"/>
+          <w:szCs w:val="18"/>
+          <w14:ligatures w14:val="none"/>
+        </w:rPr>
+        <w:t># Swagger UI endpoint</w:t>
+      </w:r>
+    </w:p>
+    <w:p>
+      <w:pPr>
+        <w:spacing w:line="240" w:lineRule="auto"/>
+        <w:ind w:left="720"/>
+        <w:rPr>
+          <w:rFonts w:ascii="Arial" w:eastAsia="Times New Roman" w:hAnsi="Arial" w:cs="Arial"/>
+          <w:color w:val="000000"/>
+          <w:kern w:val="0"/>
+          <w:sz w:val="21"/>
+          <w:szCs w:val="21"/>
+          <w14:ligatures w14:val="none"/>
+        </w:rPr>
+      </w:pPr>
+      <w:r>
+        <w:rPr>
+          <w:rFonts w:ascii="Arial" w:eastAsia="Times New Roman" w:hAnsi="Arial" w:cs="Arial"/>
+          <w:color w:val="000000"/>
+          <w:kern w:val="0"/>
+          <w:sz w:val="21"/>
+          <w:szCs w:val="21"/>
+          <w14:ligatures w14:val="none"/>
+        </w:rPr>
+        <w:t xml:space="preserve">Or, in </w:t>
+      </w:r>
+      <w:r>
+        <w:rPr>
+          <w:rFonts w:ascii="Courier New" w:eastAsia="Times New Roman" w:hAnsi="Courier New" w:cs="Courier New"/>
+          <w:color w:val="00B050"/>
+          <w:kern w:val="0"/>
+          <w:sz w:val="20"/>
+          <w:szCs w:val="20"/>
+          <w14:ligatures w14:val="none"/>
+        </w:rPr>
+        <w:t>application.properties</w:t>
+      </w:r>
+      <w:r>
+        <w:rPr>
+          <w:rFonts w:ascii="Arial" w:eastAsia="Times New Roman" w:hAnsi="Arial" w:cs="Arial"/>
+          <w:color w:val="000000"/>
+          <w:kern w:val="0"/>
+          <w:sz w:val="21"/>
+          <w:szCs w:val="21"/>
+          <w14:ligatures w14:val="none"/>
+        </w:rPr>
+        <w:t xml:space="preserve"> (if you prefer):</w:t>
+      </w:r>
+    </w:p>
+    <w:p>
+      <w:pPr>
+        <w:spacing w:line="240" w:lineRule="auto"/>
+        <w:ind w:left="720"/>
+        <w:rPr>
+          <w:rFonts w:ascii="Arial" w:eastAsia="Times New Roman" w:hAnsi="Arial" w:cs="Arial"/>
+          <w:color w:val="000000"/>
+          <w:kern w:val="0"/>
+          <w:sz w:val="21"/>
+          <w:szCs w:val="21"/>
+          <w14:ligatures w14:val="none"/>
+        </w:rPr>
+      </w:pPr>
+      <w:r>
+        <w:rPr>
+          <w:rFonts w:ascii="Courier New" w:eastAsia="Times New Roman" w:hAnsi="Courier New" w:cs="Courier New"/>
+          <w:color w:val="000000"/>
+          <w:kern w:val="0"/>
+          <w:sz w:val="20"/>
+          <w:szCs w:val="20"/>
+          <w14:ligatures w14:val="none"/>
+        </w:rPr>
+        <w:t>properties</w:t>
+      </w:r>
+    </w:p>
+    <w:p>
+      <w:pPr>
+        <w:tabs>
+          <w:tab w:val="left" w:pos="916"/>
+          <w:tab w:val="left" w:pos="1832"/>
+          <w:tab w:val="left" w:pos="2748"/>
+          <w:tab w:val="left" w:pos="3664"/>
+          <w:tab w:val="left" w:pos="4580"/>
+          <w:tab w:val="left" w:pos="5496"/>
+          <w:tab w:val="left" w:pos="6412"/>
+          <w:tab w:val="left" w:pos="7328"/>
+          <w:tab w:val="left" w:pos="8244"/>
+          <w:tab w:val="left" w:pos="9160"/>
+          <w:tab w:val="left" w:pos="10076"/>
+          <w:tab w:val="left" w:pos="10992"/>
+          <w:tab w:val="left" w:pos="11908"/>
+          <w:tab w:val="left" w:pos="12824"/>
+          <w:tab w:val="left" w:pos="13740"/>
+          <w:tab w:val="left" w:pos="14656"/>
+        </w:tabs>
+        <w:spacing w:after="0" w:line="240" w:lineRule="auto"/>
+        <w:ind w:left="720"/>
+        <w:rPr>
+          <w:rFonts w:ascii="Courier New" w:eastAsia="Times New Roman" w:hAnsi="Courier New" w:cs="Courier New"/>
+          <w:color w:val="0070C0"/>
+          <w:kern w:val="0"/>
+          <w:sz w:val="18"/>
+          <w:szCs w:val="18"/>
+          <w14:ligatures w14:val="none"/>
+        </w:rPr>
+      </w:pPr>
+      <w:r>
+        <w:rPr>
+          <w:rFonts w:ascii="Courier New" w:eastAsia="Times New Roman" w:hAnsi="Courier New" w:cs="Courier New"/>
+          <w:color w:val="0070C0"/>
+          <w:kern w:val="0"/>
+          <w:sz w:val="18"/>
+          <w:szCs w:val="18"/>
+          <w14:ligatures w14:val="none"/>
+        </w:rPr>
+        <w:t>springdoc.api-docs.path=/api-docs</w:t>
+      </w:r>
+    </w:p>
+    <w:p>
+      <w:pPr>
+        <w:tabs>
+          <w:tab w:val="left" w:pos="916"/>
+          <w:tab w:val="left" w:pos="1832"/>
+          <w:tab w:val="left" w:pos="2748"/>
+          <w:tab w:val="left" w:pos="3664"/>
+          <w:tab w:val="left" w:pos="4580"/>
+          <w:tab w:val="left" w:pos="5496"/>
+          <w:tab w:val="left" w:pos="6412"/>
+          <w:tab w:val="left" w:pos="7328"/>
+          <w:tab w:val="left" w:pos="8244"/>
+          <w:tab w:val="left" w:pos="9160"/>
+          <w:tab w:val="left" w:pos="10076"/>
+          <w:tab w:val="left" w:pos="10992"/>
+          <w:tab w:val="left" w:pos="11908"/>
+          <w:tab w:val="left" w:pos="12824"/>
+          <w:tab w:val="left" w:pos="13740"/>
+          <w:tab w:val="left" w:pos="14656"/>
+        </w:tabs>
+        <w:spacing w:after="0" w:line="240" w:lineRule="auto"/>
+        <w:ind w:left="720"/>
+        <w:rPr>
+          <w:rFonts w:ascii="Courier New" w:eastAsia="Times New Roman" w:hAnsi="Courier New" w:cs="Courier New"/>
+          <w:color w:val="0070C0"/>
+          <w:kern w:val="0"/>
+          <w:sz w:val="18"/>
+          <w:szCs w:val="18"/>
+          <w14:ligatures w14:val="none"/>
+        </w:rPr>
+      </w:pPr>
+      <w:r>
+        <w:rPr>
+          <w:rFonts w:ascii="Courier New" w:eastAsia="Times New Roman" w:hAnsi="Courier New" w:cs="Courier New"/>
+          <w:color w:val="0070C0"/>
+          <w:kern w:val="0"/>
+          <w:sz w:val="18"/>
+          <w:szCs w:val="18"/>
+          <w14:ligatures w14:val="none"/>
+        </w:rPr>
+        <w:lastRenderedPageBreak/>
+        <w:t>springdoc.swagger-ui.path=/swagger-ui.html</w:t>
+      </w:r>
+    </w:p>
+    <w:p>
+      <w:pPr>
+        <w:tabs>
+          <w:tab w:val="left" w:pos="916"/>
+          <w:tab w:val="left" w:pos="1832"/>
+          <w:tab w:val="left" w:pos="2748"/>
+          <w:tab w:val="left" w:pos="3664"/>
+          <w:tab w:val="left" w:pos="4580"/>
+          <w:tab w:val="left" w:pos="5496"/>
+          <w:tab w:val="left" w:pos="6412"/>
+          <w:tab w:val="left" w:pos="7328"/>
+          <w:tab w:val="left" w:pos="8244"/>
+          <w:tab w:val="left" w:pos="9160"/>
+          <w:tab w:val="left" w:pos="10076"/>
+          <w:tab w:val="left" w:pos="10992"/>
+          <w:tab w:val="left" w:pos="11908"/>
+          <w:tab w:val="left" w:pos="12824"/>
+          <w:tab w:val="left" w:pos="13740"/>
+          <w:tab w:val="left" w:pos="14656"/>
+        </w:tabs>
+        <w:spacing w:after="0" w:line="240" w:lineRule="auto"/>
+        <w:ind w:left="720"/>
+        <w:rPr>
+          <w:rFonts w:ascii="Courier New" w:eastAsia="Times New Roman" w:hAnsi="Courier New" w:cs="Courier New"/>
+          <w:color w:val="000000"/>
+          <w:kern w:val="0"/>
+          <w:sz w:val="20"/>
+          <w:szCs w:val="20"/>
+          <w14:ligatures w14:val="none"/>
+        </w:rPr>
+      </w:pPr>
+    </w:p>
+    <w:p>
+      <w:pPr>
+        <w:pStyle w:val="Heading2"/>
+      </w:pPr>
+      <w:r>
+        <w:t>Annotate Controllers</w:t>
+      </w:r>
+    </w:p>
+    <w:p>
+      <w:pPr>
+        <w:pStyle w:val="Heading3"/>
+      </w:pPr>
+      <w:r>
+        <w:t>UserController</w:t>
+      </w:r>
+    </w:p>
+    <w:p>
+      <w:pPr>
+        <w:rPr>
+          <w:rFonts w:ascii="Courier New" w:hAnsi="Courier New" w:cs="Courier New"/>
+          <w:sz w:val="16"/>
+          <w:szCs w:val="16"/>
+        </w:rPr>
+      </w:pPr>
+      <w:r>
+        <w:rPr>
+          <w:rFonts w:ascii="Courier New" w:hAnsi="Courier New" w:cs="Courier New"/>
+          <w:sz w:val="16"/>
+          <w:szCs w:val="16"/>
+        </w:rPr>
+        <w:t>@RestController</w:t>
+      </w:r>
+      <w:r>
+        <w:rPr>
+          <w:rFonts w:ascii="Courier New" w:hAnsi="Courier New" w:cs="Courier New"/>
+          <w:sz w:val="16"/>
+          <w:szCs w:val="16"/>
+        </w:rPr>
+        <w:br/>
+        <w:t>@RequestMapping("/api/v1/users")</w:t>
+      </w:r>
+      <w:r>
+        <w:rPr>
+          <w:rFonts w:ascii="Courier New" w:hAnsi="Courier New" w:cs="Courier New"/>
+          <w:sz w:val="16"/>
+          <w:szCs w:val="16"/>
+        </w:rPr>
+        <w:br/>
+      </w:r>
+      <w:r>
+        <w:rPr>
+          <w:rFonts w:ascii="Courier New" w:hAnsi="Courier New" w:cs="Courier New"/>
+          <w:color w:val="00B050"/>
+          <w:sz w:val="16"/>
+          <w:szCs w:val="16"/>
+        </w:rPr>
+        <w:t>@Tag(name = "Users", description = "Operations for managing users")</w:t>
+      </w:r>
+      <w:r>
+        <w:rPr>
+          <w:rFonts w:ascii="Courier New" w:hAnsi="Courier New" w:cs="Courier New"/>
+          <w:sz w:val="16"/>
+          <w:szCs w:val="16"/>
+        </w:rPr>
+        <w:br/>
+        <w:t>public class UserController {</w:t>
+      </w:r>
+      <w:r>
+        <w:rPr>
+          <w:rFonts w:ascii="Courier New" w:hAnsi="Courier New" w:cs="Courier New"/>
+          <w:sz w:val="16"/>
+          <w:szCs w:val="16"/>
+        </w:rPr>
+        <w:br/>
+        <w:t xml:space="preserve">    private final UserService userService;</w:t>
+      </w:r>
+      <w:r>
+        <w:rPr>
+          <w:rFonts w:ascii="Courier New" w:hAnsi="Courier New" w:cs="Courier New"/>
+          <w:sz w:val="16"/>
+          <w:szCs w:val="16"/>
+        </w:rPr>
+        <w:br/>
+      </w:r>
+      <w:r>
+        <w:rPr>
+          <w:rFonts w:ascii="Courier New" w:hAnsi="Courier New" w:cs="Courier New"/>
+          <w:sz w:val="16"/>
+          <w:szCs w:val="16"/>
+        </w:rPr>
+        <w:br/>
+        <w:t xml:space="preserve">    @Autowired</w:t>
+      </w:r>
+      <w:r>
+        <w:rPr>
+          <w:rFonts w:ascii="Courier New" w:hAnsi="Courier New" w:cs="Courier New"/>
+          <w:sz w:val="16"/>
+          <w:szCs w:val="16"/>
+        </w:rPr>
+        <w:br/>
+        <w:t xml:space="preserve">    public UserController(UserService userService) {</w:t>
+      </w:r>
+      <w:r>
+        <w:rPr>
+          <w:rFonts w:ascii="Courier New" w:hAnsi="Courier New" w:cs="Courier New"/>
+          <w:sz w:val="16"/>
+          <w:szCs w:val="16"/>
+        </w:rPr>
+        <w:br/>
+        <w:t xml:space="preserve">        this.userService = userService;</w:t>
+      </w:r>
+      <w:r>
+        <w:rPr>
+          <w:rFonts w:ascii="Courier New" w:hAnsi="Courier New" w:cs="Courier New"/>
+          <w:sz w:val="16"/>
+          <w:szCs w:val="16"/>
+        </w:rPr>
+        <w:br/>
+        <w:t xml:space="preserve">    }</w:t>
+      </w:r>
+      <w:r>
+        <w:rPr>
+          <w:rFonts w:ascii="Courier New" w:hAnsi="Courier New" w:cs="Courier New"/>
+          <w:sz w:val="16"/>
+          <w:szCs w:val="16"/>
+        </w:rPr>
+        <w:br/>
+      </w:r>
+      <w:r>
+        <w:rPr>
+          <w:rFonts w:ascii="Courier New" w:hAnsi="Courier New" w:cs="Courier New"/>
+          <w:sz w:val="16"/>
+          <w:szCs w:val="16"/>
+        </w:rPr>
+        <w:br/>
+        <w:t xml:space="preserve">    @PostMapping("/register")</w:t>
+      </w:r>
+      <w:r>
+        <w:rPr>
+          <w:rFonts w:ascii="Courier New" w:hAnsi="Courier New" w:cs="Courier New"/>
+          <w:sz w:val="16"/>
+          <w:szCs w:val="16"/>
+        </w:rPr>
+        <w:br/>
+        <w:t xml:space="preserve">    </w:t>
+      </w:r>
+      <w:r>
+        <w:rPr>
+          <w:rFonts w:ascii="Courier New" w:hAnsi="Courier New" w:cs="Courier New"/>
+          <w:color w:val="00B050"/>
+          <w:sz w:val="16"/>
+          <w:szCs w:val="16"/>
+        </w:rPr>
+        <w:t>@Operation(summary = "Register user")</w:t>
+      </w:r>
+      <w:r>
+        <w:rPr>
+          <w:rFonts w:ascii="Courier New" w:hAnsi="Courier New" w:cs="Courier New"/>
+          <w:sz w:val="16"/>
+          <w:szCs w:val="16"/>
+        </w:rPr>
+        <w:br/>
+        <w:t xml:space="preserve">    public ResponseEntity&lt;UserDTO&gt; register(@Valid @RequestBody SignupRequest request) {</w:t>
+      </w:r>
+      <w:r>
+        <w:rPr>
+          <w:rFonts w:ascii="Courier New" w:hAnsi="Courier New" w:cs="Courier New"/>
+          <w:sz w:val="16"/>
+          <w:szCs w:val="16"/>
+        </w:rPr>
+        <w:br/>
+        <w:t xml:space="preserve">        UserDTO userDTO = userService.registerUser(request);</w:t>
+      </w:r>
+      <w:r>
+        <w:rPr>
+          <w:rFonts w:ascii="Courier New" w:hAnsi="Courier New" w:cs="Courier New"/>
+          <w:sz w:val="16"/>
+          <w:szCs w:val="16"/>
+        </w:rPr>
+        <w:br/>
+        <w:t xml:space="preserve">        return ResponseEntity.</w:t>
+      </w:r>
+      <w:r>
+        <w:rPr>
+          <w:rFonts w:ascii="Courier New" w:hAnsi="Courier New" w:cs="Courier New"/>
+          <w:i/>
+          <w:iCs/>
+          <w:sz w:val="16"/>
+          <w:szCs w:val="16"/>
+        </w:rPr>
+        <w:t>ok</w:t>
+      </w:r>
+      <w:r>
+        <w:rPr>
+          <w:rFonts w:ascii="Courier New" w:hAnsi="Courier New" w:cs="Courier New"/>
+          <w:sz w:val="16"/>
+          <w:szCs w:val="16"/>
+        </w:rPr>
+        <w:t>(userDTO);</w:t>
+      </w:r>
+      <w:r>
+        <w:rPr>
+          <w:rFonts w:ascii="Courier New" w:hAnsi="Courier New" w:cs="Courier New"/>
+          <w:sz w:val="16"/>
+          <w:szCs w:val="16"/>
+        </w:rPr>
+        <w:br/>
+        <w:t xml:space="preserve">    }</w:t>
+      </w:r>
+      <w:r>
+        <w:rPr>
+          <w:rFonts w:ascii="Courier New" w:hAnsi="Courier New" w:cs="Courier New"/>
+          <w:sz w:val="16"/>
+          <w:szCs w:val="16"/>
+        </w:rPr>
+        <w:br/>
+      </w:r>
+      <w:r>
+        <w:rPr>
+          <w:rFonts w:ascii="Courier New" w:hAnsi="Courier New" w:cs="Courier New"/>
+          <w:sz w:val="16"/>
+          <w:szCs w:val="16"/>
+        </w:rPr>
+        <w:br/>
+        <w:t xml:space="preserve">    </w:t>
+      </w:r>
+      <w:r>
+        <w:rPr>
+          <w:rFonts w:ascii="Courier New" w:hAnsi="Courier New" w:cs="Courier New"/>
+          <w:color w:val="00B050"/>
+          <w:sz w:val="16"/>
+          <w:szCs w:val="16"/>
+        </w:rPr>
+        <w:t>@Operation(summary = "Get user by ID")</w:t>
+      </w:r>
+      <w:r>
+        <w:rPr>
+          <w:rFonts w:ascii="Courier New" w:hAnsi="Courier New" w:cs="Courier New"/>
+          <w:sz w:val="16"/>
+          <w:szCs w:val="16"/>
+        </w:rPr>
+        <w:br/>
+        <w:t xml:space="preserve">    @GetMapping("/{username}")</w:t>
+      </w:r>
+      <w:r>
+        <w:rPr>
+          <w:rFonts w:ascii="Courier New" w:hAnsi="Courier New" w:cs="Courier New"/>
+          <w:sz w:val="16"/>
+          <w:szCs w:val="16"/>
+        </w:rPr>
+        <w:br/>
+        <w:t xml:space="preserve">    @PreAuthorize("hasRole('USER') or hasRole('ADMIN')")</w:t>
+      </w:r>
+      <w:r>
+        <w:rPr>
+          <w:rFonts w:ascii="Courier New" w:hAnsi="Courier New" w:cs="Courier New"/>
+          <w:sz w:val="16"/>
+          <w:szCs w:val="16"/>
+        </w:rPr>
+        <w:br/>
+        <w:t xml:space="preserve">    public ResponseEntity&lt;UserDTO&gt; getUser(@PathVariable String username) {</w:t>
+      </w:r>
+      <w:r>
+        <w:rPr>
+          <w:rFonts w:ascii="Courier New" w:hAnsi="Courier New" w:cs="Courier New"/>
+          <w:sz w:val="16"/>
+          <w:szCs w:val="16"/>
+        </w:rPr>
+        <w:br/>
+        <w:t xml:space="preserve">        UserDTO userDTO = userService.findByUsername(username);</w:t>
+      </w:r>
+      <w:r>
+        <w:rPr>
+          <w:rFonts w:ascii="Courier New" w:hAnsi="Courier New" w:cs="Courier New"/>
+          <w:sz w:val="16"/>
+          <w:szCs w:val="16"/>
+        </w:rPr>
+        <w:br/>
+        <w:t xml:space="preserve">        return ResponseEntity.</w:t>
+      </w:r>
+      <w:r>
+        <w:rPr>
+          <w:rFonts w:ascii="Courier New" w:hAnsi="Courier New" w:cs="Courier New"/>
+          <w:i/>
+          <w:iCs/>
+          <w:sz w:val="16"/>
+          <w:szCs w:val="16"/>
+        </w:rPr>
+        <w:t>ok</w:t>
+      </w:r>
+      <w:r>
+        <w:rPr>
+          <w:rFonts w:ascii="Courier New" w:hAnsi="Courier New" w:cs="Courier New"/>
+          <w:sz w:val="16"/>
+          <w:szCs w:val="16"/>
+        </w:rPr>
+        <w:t>(userDTO);</w:t>
+      </w:r>
+      <w:r>
+        <w:rPr>
+          <w:rFonts w:ascii="Courier New" w:hAnsi="Courier New" w:cs="Courier New"/>
+          <w:sz w:val="16"/>
+          <w:szCs w:val="16"/>
+        </w:rPr>
+        <w:br/>
+        <w:t xml:space="preserve">    }</w:t>
+      </w:r>
+      <w:r>
+        <w:rPr>
+          <w:rFonts w:ascii="Courier New" w:hAnsi="Courier New" w:cs="Courier New"/>
+          <w:sz w:val="16"/>
+          <w:szCs w:val="16"/>
+        </w:rPr>
+        <w:br/>
+      </w:r>
+      <w:r>
+        <w:rPr>
+          <w:rFonts w:ascii="Courier New" w:hAnsi="Courier New" w:cs="Courier New"/>
+          <w:sz w:val="16"/>
+          <w:szCs w:val="16"/>
+        </w:rPr>
+        <w:br/>
+        <w:t xml:space="preserve">    @GetMapping</w:t>
+      </w:r>
+      <w:r>
+        <w:rPr>
+          <w:rFonts w:ascii="Courier New" w:hAnsi="Courier New" w:cs="Courier New"/>
+          <w:sz w:val="16"/>
+          <w:szCs w:val="16"/>
+        </w:rPr>
+        <w:br/>
+        <w:t xml:space="preserve">    @PreAuthorize("hasRole('USER') or hasRole('ADMIN')")</w:t>
+      </w:r>
+      <w:r>
+        <w:rPr>
+          <w:rFonts w:ascii="Courier New" w:hAnsi="Courier New" w:cs="Courier New"/>
+          <w:sz w:val="16"/>
+          <w:szCs w:val="16"/>
+        </w:rPr>
+        <w:br/>
+        <w:t xml:space="preserve">    </w:t>
+      </w:r>
+      <w:r>
+        <w:rPr>
+          <w:rFonts w:ascii="Courier New" w:hAnsi="Courier New" w:cs="Courier New"/>
+          <w:color w:val="00B050"/>
+          <w:sz w:val="16"/>
+          <w:szCs w:val="16"/>
+        </w:rPr>
+        <w:t>@Operation(summary = "Get all users")</w:t>
+      </w:r>
+      <w:r>
+        <w:rPr>
+          <w:rFonts w:ascii="Courier New" w:hAnsi="Courier New" w:cs="Courier New"/>
+          <w:sz w:val="16"/>
+          <w:szCs w:val="16"/>
+        </w:rPr>
+        <w:br/>
+        <w:t xml:space="preserve">    public ResponseEntity&lt;List&lt;UserDTO&gt;&gt; getAllUsers() {</w:t>
+      </w:r>
+      <w:r>
+        <w:rPr>
+          <w:rFonts w:ascii="Courier New" w:hAnsi="Courier New" w:cs="Courier New"/>
+          <w:sz w:val="16"/>
+          <w:szCs w:val="16"/>
+        </w:rPr>
+        <w:br/>
+        <w:t xml:space="preserve">        List&lt;UserDTO&gt; users = userService.findAllUsers();</w:t>
+      </w:r>
+      <w:r>
+        <w:rPr>
+          <w:rFonts w:ascii="Courier New" w:hAnsi="Courier New" w:cs="Courier New"/>
+          <w:sz w:val="16"/>
+          <w:szCs w:val="16"/>
+        </w:rPr>
+        <w:br/>
+        <w:t xml:space="preserve">        return ResponseEntity.</w:t>
+      </w:r>
+      <w:r>
+        <w:rPr>
+          <w:rFonts w:ascii="Courier New" w:hAnsi="Courier New" w:cs="Courier New"/>
+          <w:i/>
+          <w:iCs/>
+          <w:sz w:val="16"/>
+          <w:szCs w:val="16"/>
+        </w:rPr>
+        <w:t>ok</w:t>
+      </w:r>
+      <w:r>
+        <w:rPr>
+          <w:rFonts w:ascii="Courier New" w:hAnsi="Courier New" w:cs="Courier New"/>
+          <w:sz w:val="16"/>
+          <w:szCs w:val="16"/>
+        </w:rPr>
+        <w:t>(users);</w:t>
+      </w:r>
+      <w:r>
+        <w:rPr>
+          <w:rFonts w:ascii="Courier New" w:hAnsi="Courier New" w:cs="Courier New"/>
+          <w:sz w:val="16"/>
+          <w:szCs w:val="16"/>
+        </w:rPr>
+        <w:br/>
+        <w:t xml:space="preserve">    }</w:t>
+      </w:r>
+      <w:r>
+        <w:rPr>
+          <w:rFonts w:ascii="Courier New" w:hAnsi="Courier New" w:cs="Courier New"/>
+          <w:sz w:val="16"/>
+          <w:szCs w:val="16"/>
+        </w:rPr>
+        <w:br/>
+      </w:r>
+      <w:r>
+        <w:rPr>
+          <w:rFonts w:ascii="Courier New" w:hAnsi="Courier New" w:cs="Courier New"/>
+          <w:sz w:val="16"/>
+          <w:szCs w:val="16"/>
+        </w:rPr>
+        <w:br/>
+        <w:t xml:space="preserve">    @PutMapping("/{id}")</w:t>
+      </w:r>
+      <w:r>
+        <w:rPr>
+          <w:rFonts w:ascii="Courier New" w:hAnsi="Courier New" w:cs="Courier New"/>
+          <w:sz w:val="16"/>
+          <w:szCs w:val="16"/>
+        </w:rPr>
+        <w:br/>
+        <w:t xml:space="preserve">    @PreAuthorize("hasRole('ADMIN') or #id == authentication.principal.id")</w:t>
+      </w:r>
+      <w:r>
+        <w:rPr>
+          <w:rFonts w:ascii="Courier New" w:hAnsi="Courier New" w:cs="Courier New"/>
+          <w:sz w:val="16"/>
+          <w:szCs w:val="16"/>
+        </w:rPr>
+        <w:br/>
+        <w:t xml:space="preserve">    </w:t>
+      </w:r>
+      <w:r>
+        <w:rPr>
+          <w:rFonts w:ascii="Courier New" w:hAnsi="Courier New" w:cs="Courier New"/>
+          <w:color w:val="00B050"/>
+          <w:sz w:val="16"/>
+          <w:szCs w:val="16"/>
+        </w:rPr>
+        <w:t>@Operation(summary = "Update user by ID")</w:t>
+      </w:r>
+      <w:r>
+        <w:rPr>
+          <w:rFonts w:ascii="Courier New" w:hAnsi="Courier New" w:cs="Courier New"/>
+          <w:sz w:val="16"/>
+          <w:szCs w:val="16"/>
+        </w:rPr>
+        <w:br/>
+        <w:t xml:space="preserve">    public ResponseEntity&lt;UserDTO&gt; updateUser(@PathVariable Long id, @Valid @RequestBody UserDTO userDTO) {</w:t>
+      </w:r>
+      <w:r>
+        <w:rPr>
+          <w:rFonts w:ascii="Courier New" w:hAnsi="Courier New" w:cs="Courier New"/>
+          <w:sz w:val="16"/>
+          <w:szCs w:val="16"/>
+        </w:rPr>
+        <w:br/>
+        <w:t xml:space="preserve">        UserDTO updatedUser = userService.updateUser(id, userDTO);</w:t>
+      </w:r>
+      <w:r>
+        <w:rPr>
+          <w:rFonts w:ascii="Courier New" w:hAnsi="Courier New" w:cs="Courier New"/>
+          <w:sz w:val="16"/>
+          <w:szCs w:val="16"/>
+        </w:rPr>
+        <w:br/>
+        <w:t xml:space="preserve">        return ResponseEntity.</w:t>
+      </w:r>
+      <w:r>
+        <w:rPr>
+          <w:rFonts w:ascii="Courier New" w:hAnsi="Courier New" w:cs="Courier New"/>
+          <w:i/>
+          <w:iCs/>
+          <w:sz w:val="16"/>
+          <w:szCs w:val="16"/>
+        </w:rPr>
+        <w:t>ok</w:t>
+      </w:r>
+      <w:r>
+        <w:rPr>
+          <w:rFonts w:ascii="Courier New" w:hAnsi="Courier New" w:cs="Courier New"/>
+          <w:sz w:val="16"/>
+          <w:szCs w:val="16"/>
+        </w:rPr>
+        <w:t>(updatedUser);</w:t>
+      </w:r>
+      <w:r>
+        <w:rPr>
+          <w:rFonts w:ascii="Courier New" w:hAnsi="Courier New" w:cs="Courier New"/>
+          <w:sz w:val="16"/>
+          <w:szCs w:val="16"/>
+        </w:rPr>
+        <w:br/>
+        <w:t xml:space="preserve">    }</w:t>
+      </w:r>
+      <w:r>
+        <w:rPr>
+          <w:rFonts w:ascii="Courier New" w:hAnsi="Courier New" w:cs="Courier New"/>
+          <w:sz w:val="16"/>
+          <w:szCs w:val="16"/>
+        </w:rPr>
+        <w:br/>
+      </w:r>
+      <w:r>
+        <w:rPr>
+          <w:rFonts w:ascii="Courier New" w:hAnsi="Courier New" w:cs="Courier New"/>
+          <w:sz w:val="16"/>
+          <w:szCs w:val="16"/>
+        </w:rPr>
+        <w:br/>
+        <w:t xml:space="preserve">    @DeleteMapping("/{id}")</w:t>
+      </w:r>
+      <w:r>
+        <w:rPr>
+          <w:rFonts w:ascii="Courier New" w:hAnsi="Courier New" w:cs="Courier New"/>
+          <w:sz w:val="16"/>
+          <w:szCs w:val="16"/>
+        </w:rPr>
+        <w:br/>
+        <w:t xml:space="preserve">    @PreAuthorize("hasRole('ADMIN')")</w:t>
+      </w:r>
+      <w:r>
+        <w:rPr>
+          <w:rFonts w:ascii="Courier New" w:hAnsi="Courier New" w:cs="Courier New"/>
+          <w:sz w:val="16"/>
+          <w:szCs w:val="16"/>
+        </w:rPr>
+        <w:br/>
+        <w:t xml:space="preserve">    </w:t>
+      </w:r>
+      <w:r>
+        <w:rPr>
+          <w:rFonts w:ascii="Courier New" w:hAnsi="Courier New" w:cs="Courier New"/>
+          <w:color w:val="00B050"/>
+          <w:sz w:val="16"/>
+          <w:szCs w:val="16"/>
+        </w:rPr>
+        <w:t>@Operation(summary = "Delete user by ID")</w:t>
+      </w:r>
+      <w:r>
+        <w:rPr>
+          <w:rFonts w:ascii="Courier New" w:hAnsi="Courier New" w:cs="Courier New"/>
+          <w:sz w:val="16"/>
+          <w:szCs w:val="16"/>
+        </w:rPr>
+        <w:br/>
+        <w:t xml:space="preserve">    public ResponseEntity&lt;Void&gt; deleteUser(@PathVariable Long id) {</w:t>
+      </w:r>
+      <w:r>
+        <w:rPr>
+          <w:rFonts w:ascii="Courier New" w:hAnsi="Courier New" w:cs="Courier New"/>
+          <w:sz w:val="16"/>
+          <w:szCs w:val="16"/>
+        </w:rPr>
+        <w:br/>
+        <w:t xml:space="preserve">        userService.deleteUser(id);</w:t>
+      </w:r>
+      <w:r>
+        <w:rPr>
+          <w:rFonts w:ascii="Courier New" w:hAnsi="Courier New" w:cs="Courier New"/>
+          <w:sz w:val="16"/>
+          <w:szCs w:val="16"/>
+        </w:rPr>
+        <w:br/>
+        <w:t xml:space="preserve">        return ResponseEntity.</w:t>
+      </w:r>
+      <w:r>
+        <w:rPr>
+          <w:rFonts w:ascii="Courier New" w:hAnsi="Courier New" w:cs="Courier New"/>
+          <w:i/>
+          <w:iCs/>
+          <w:sz w:val="16"/>
+          <w:szCs w:val="16"/>
+        </w:rPr>
+        <w:t>noContent</w:t>
+      </w:r>
+      <w:r>
+        <w:rPr>
+          <w:rFonts w:ascii="Courier New" w:hAnsi="Courier New" w:cs="Courier New"/>
+          <w:sz w:val="16"/>
+          <w:szCs w:val="16"/>
+        </w:rPr>
+        <w:t>().build();</w:t>
+      </w:r>
+      <w:r>
+        <w:rPr>
+          <w:rFonts w:ascii="Courier New" w:hAnsi="Courier New" w:cs="Courier New"/>
+          <w:sz w:val="16"/>
+          <w:szCs w:val="16"/>
+        </w:rPr>
+        <w:br/>
+        <w:t xml:space="preserve">    }</w:t>
+      </w:r>
+      <w:r>
+        <w:rPr>
+          <w:rFonts w:ascii="Courier New" w:hAnsi="Courier New" w:cs="Courier New"/>
+          <w:sz w:val="16"/>
+          <w:szCs w:val="16"/>
+        </w:rPr>
+        <w:br/>
+        <w:t>}</w:t>
+      </w:r>
+    </w:p>
+    <w:p>
+      <w:pPr>
+        <w:rPr>
+          <w:rFonts w:ascii="Courier New" w:hAnsi="Courier New" w:cs="Courier New"/>
+          <w:sz w:val="16"/>
+          <w:szCs w:val="16"/>
+        </w:rPr>
+      </w:pPr>
+    </w:p>
+    <w:p>
+      <w:pPr>
+        <w:pStyle w:val="Heading3"/>
+      </w:pPr>
+      <w:r>
+        <w:lastRenderedPageBreak/>
+        <w:t>PasswordResetController</w:t>
+      </w:r>
+    </w:p>
+    <w:p>
+      <w:pPr>
+        <w:rPr>
+          <w:rFonts w:ascii="Courier New" w:hAnsi="Courier New" w:cs="Courier New"/>
+          <w:sz w:val="16"/>
+          <w:szCs w:val="16"/>
+        </w:rPr>
+      </w:pPr>
+      <w:r>
+        <w:rPr>
+          <w:rFonts w:ascii="Courier New" w:hAnsi="Courier New" w:cs="Courier New"/>
+          <w:sz w:val="16"/>
+          <w:szCs w:val="16"/>
+        </w:rPr>
+        <w:t>@RestController</w:t>
+      </w:r>
+      <w:r>
+        <w:rPr>
+          <w:rFonts w:ascii="Courier New" w:hAnsi="Courier New" w:cs="Courier New"/>
+          <w:sz w:val="16"/>
+          <w:szCs w:val="16"/>
+        </w:rPr>
+        <w:br/>
+        <w:t>@RequestMapping("/api/v1/auth")</w:t>
+      </w:r>
+      <w:r>
+        <w:rPr>
+          <w:rFonts w:ascii="Courier New" w:hAnsi="Courier New" w:cs="Courier New"/>
+          <w:sz w:val="16"/>
+          <w:szCs w:val="16"/>
+        </w:rPr>
+        <w:br/>
+      </w:r>
+      <w:r>
+        <w:rPr>
+          <w:rFonts w:ascii="Courier New" w:hAnsi="Courier New" w:cs="Courier New"/>
+          <w:color w:val="00B050"/>
+          <w:sz w:val="16"/>
+          <w:szCs w:val="16"/>
+        </w:rPr>
+        <w:t>@Tag(name = "Users", description = "Operations for password reset")</w:t>
+      </w:r>
+      <w:r>
+        <w:rPr>
+          <w:rFonts w:ascii="Courier New" w:hAnsi="Courier New" w:cs="Courier New"/>
+          <w:sz w:val="16"/>
+          <w:szCs w:val="16"/>
+        </w:rPr>
+        <w:br/>
+        <w:t>public class PasswordResetController {</w:t>
+      </w:r>
+      <w:r>
+        <w:rPr>
+          <w:rFonts w:ascii="Courier New" w:hAnsi="Courier New" w:cs="Courier New"/>
+          <w:sz w:val="16"/>
+          <w:szCs w:val="16"/>
+        </w:rPr>
+        <w:br/>
+        <w:t xml:space="preserve">    private final PasswordResetService passwordResetService;</w:t>
+      </w:r>
+      <w:r>
+        <w:rPr>
+          <w:rFonts w:ascii="Courier New" w:hAnsi="Courier New" w:cs="Courier New"/>
+          <w:sz w:val="16"/>
+          <w:szCs w:val="16"/>
+        </w:rPr>
+        <w:br/>
+      </w:r>
+      <w:r>
+        <w:rPr>
+          <w:rFonts w:ascii="Courier New" w:hAnsi="Courier New" w:cs="Courier New"/>
+          <w:sz w:val="16"/>
+          <w:szCs w:val="16"/>
+        </w:rPr>
+        <w:br/>
+        <w:t xml:space="preserve">    @Autowired</w:t>
+      </w:r>
+      <w:r>
+        <w:rPr>
+          <w:rFonts w:ascii="Courier New" w:hAnsi="Courier New" w:cs="Courier New"/>
+          <w:sz w:val="16"/>
+          <w:szCs w:val="16"/>
+        </w:rPr>
+        <w:br/>
+        <w:t xml:space="preserve">    public PasswordResetController(PasswordResetService passwordResetService) {</w:t>
+      </w:r>
+      <w:r>
+        <w:rPr>
+          <w:rFonts w:ascii="Courier New" w:hAnsi="Courier New" w:cs="Courier New"/>
+          <w:sz w:val="16"/>
+          <w:szCs w:val="16"/>
+        </w:rPr>
+        <w:br/>
+        <w:t xml:space="preserve">        this.passwordResetService = passwordResetService;</w:t>
+      </w:r>
+      <w:r>
+        <w:rPr>
+          <w:rFonts w:ascii="Courier New" w:hAnsi="Courier New" w:cs="Courier New"/>
+          <w:sz w:val="16"/>
+          <w:szCs w:val="16"/>
+        </w:rPr>
+        <w:br/>
+        <w:t xml:space="preserve">    }</w:t>
+      </w:r>
+      <w:r>
+        <w:rPr>
+          <w:rFonts w:ascii="Courier New" w:hAnsi="Courier New" w:cs="Courier New"/>
+          <w:sz w:val="16"/>
+          <w:szCs w:val="16"/>
+        </w:rPr>
+        <w:br/>
+      </w:r>
+      <w:r>
+        <w:rPr>
+          <w:rFonts w:ascii="Courier New" w:hAnsi="Courier New" w:cs="Courier New"/>
+          <w:sz w:val="16"/>
+          <w:szCs w:val="16"/>
+        </w:rPr>
+        <w:br/>
+        <w:t xml:space="preserve">    @PostMapping("/password/reset")</w:t>
+      </w:r>
+      <w:r>
+        <w:rPr>
+          <w:rFonts w:ascii="Courier New" w:hAnsi="Courier New" w:cs="Courier New"/>
+          <w:sz w:val="16"/>
+          <w:szCs w:val="16"/>
+        </w:rPr>
+        <w:br/>
+        <w:t xml:space="preserve">    </w:t>
+      </w:r>
+      <w:r>
+        <w:rPr>
+          <w:rFonts w:ascii="Courier New" w:hAnsi="Courier New" w:cs="Courier New"/>
+          <w:color w:val="00B050"/>
+          <w:sz w:val="16"/>
+          <w:szCs w:val="16"/>
+        </w:rPr>
+        <w:t>@Operation(summary = "Request password reset")</w:t>
+      </w:r>
+      <w:r>
+        <w:rPr>
+          <w:rFonts w:ascii="Courier New" w:hAnsi="Courier New" w:cs="Courier New"/>
+          <w:sz w:val="16"/>
+          <w:szCs w:val="16"/>
+        </w:rPr>
+        <w:br/>
+        <w:t xml:space="preserve">    public ResponseEntity&lt;String&gt; requestPasswordReset(@RequestParam String email) throws MessagingException {</w:t>
+      </w:r>
+      <w:r>
+        <w:rPr>
+          <w:rFonts w:ascii="Courier New" w:hAnsi="Courier New" w:cs="Courier New"/>
+          <w:sz w:val="16"/>
+          <w:szCs w:val="16"/>
+        </w:rPr>
+        <w:br/>
+        <w:t xml:space="preserve">        passwordResetService.createPasswordResetToken(email);</w:t>
+      </w:r>
+      <w:r>
+        <w:rPr>
+          <w:rFonts w:ascii="Courier New" w:hAnsi="Courier New" w:cs="Courier New"/>
+          <w:sz w:val="16"/>
+          <w:szCs w:val="16"/>
+        </w:rPr>
+        <w:br/>
+        <w:t xml:space="preserve">        return ResponseEntity.</w:t>
+      </w:r>
+      <w:r>
+        <w:rPr>
+          <w:rFonts w:ascii="Courier New" w:hAnsi="Courier New" w:cs="Courier New"/>
+          <w:i/>
+          <w:iCs/>
+          <w:sz w:val="16"/>
+          <w:szCs w:val="16"/>
+        </w:rPr>
+        <w:t>ok</w:t>
+      </w:r>
+      <w:r>
+        <w:rPr>
+          <w:rFonts w:ascii="Courier New" w:hAnsi="Courier New" w:cs="Courier New"/>
+          <w:sz w:val="16"/>
+          <w:szCs w:val="16"/>
+        </w:rPr>
+        <w:t>("Password reset email sent");</w:t>
+      </w:r>
+      <w:r>
+        <w:rPr>
+          <w:rFonts w:ascii="Courier New" w:hAnsi="Courier New" w:cs="Courier New"/>
+          <w:sz w:val="16"/>
+          <w:szCs w:val="16"/>
+        </w:rPr>
+        <w:br/>
+        <w:t xml:space="preserve">    }</w:t>
+      </w:r>
+      <w:r>
+        <w:rPr>
+          <w:rFonts w:ascii="Courier New" w:hAnsi="Courier New" w:cs="Courier New"/>
+          <w:sz w:val="16"/>
+          <w:szCs w:val="16"/>
+        </w:rPr>
+        <w:br/>
+      </w:r>
+      <w:r>
+        <w:rPr>
+          <w:rFonts w:ascii="Courier New" w:hAnsi="Courier New" w:cs="Courier New"/>
+          <w:sz w:val="16"/>
+          <w:szCs w:val="16"/>
+        </w:rPr>
+        <w:br/>
+        <w:t xml:space="preserve">    @PostMapping("/password/reset/confirm")</w:t>
+      </w:r>
+      <w:r>
+        <w:rPr>
+          <w:rFonts w:ascii="Courier New" w:hAnsi="Courier New" w:cs="Courier New"/>
+          <w:sz w:val="16"/>
+          <w:szCs w:val="16"/>
+        </w:rPr>
+        <w:br/>
+        <w:t xml:space="preserve">    </w:t>
+      </w:r>
+      <w:r>
+        <w:rPr>
+          <w:rFonts w:ascii="Courier New" w:hAnsi="Courier New" w:cs="Courier New"/>
+          <w:color w:val="00B050"/>
+          <w:sz w:val="16"/>
+          <w:szCs w:val="16"/>
+        </w:rPr>
+        <w:t>@Operation(summary = "Reset password confirm")</w:t>
+      </w:r>
+      <w:r>
+        <w:rPr>
+          <w:rFonts w:ascii="Courier New" w:hAnsi="Courier New" w:cs="Courier New"/>
+          <w:sz w:val="16"/>
+          <w:szCs w:val="16"/>
+        </w:rPr>
+        <w:br/>
+        <w:t xml:space="preserve">    public ResponseEntity&lt;String&gt; resetPassword(@RequestParam String token, @RequestParam String newPassword) {</w:t>
+      </w:r>
+      <w:r>
+        <w:rPr>
+          <w:rFonts w:ascii="Courier New" w:hAnsi="Courier New" w:cs="Courier New"/>
+          <w:sz w:val="16"/>
+          <w:szCs w:val="16"/>
+        </w:rPr>
+        <w:br/>
+        <w:t xml:space="preserve">        passwordResetService.resetPassword(token, newPassword);</w:t>
+      </w:r>
+      <w:r>
+        <w:rPr>
+          <w:rFonts w:ascii="Courier New" w:hAnsi="Courier New" w:cs="Courier New"/>
+          <w:sz w:val="16"/>
+          <w:szCs w:val="16"/>
+        </w:rPr>
+        <w:br/>
+        <w:t xml:space="preserve">        return ResponseEntity.</w:t>
+      </w:r>
+      <w:r>
+        <w:rPr>
+          <w:rFonts w:ascii="Courier New" w:hAnsi="Courier New" w:cs="Courier New"/>
+          <w:i/>
+          <w:iCs/>
+          <w:sz w:val="16"/>
+          <w:szCs w:val="16"/>
+        </w:rPr>
+        <w:t>ok</w:t>
+      </w:r>
+      <w:r>
+        <w:rPr>
+          <w:rFonts w:ascii="Courier New" w:hAnsi="Courier New" w:cs="Courier New"/>
+          <w:sz w:val="16"/>
+          <w:szCs w:val="16"/>
+        </w:rPr>
+        <w:t>("Password reset successful");</w:t>
+      </w:r>
+      <w:r>
+        <w:rPr>
+          <w:rFonts w:ascii="Courier New" w:hAnsi="Courier New" w:cs="Courier New"/>
+          <w:sz w:val="16"/>
+          <w:szCs w:val="16"/>
+        </w:rPr>
+        <w:br/>
+        <w:t xml:space="preserve">    }</w:t>
+      </w:r>
+      <w:r>
+        <w:rPr>
+          <w:rFonts w:ascii="Courier New" w:hAnsi="Courier New" w:cs="Courier New"/>
+          <w:sz w:val="16"/>
+          <w:szCs w:val="16"/>
+        </w:rPr>
+        <w:br/>
+        <w:t>}</w:t>
+      </w:r>
+    </w:p>
+    <w:p>
+      <w:pPr>
+        <w:pStyle w:val="Heading3"/>
+      </w:pPr>
+      <w:r>
+        <w:t>AuthController</w:t>
+      </w:r>
+    </w:p>
+    <w:p>
+      <w:pPr>
+        <w:spacing w:line="240" w:lineRule="auto"/>
+        <w:rPr>
+          <w:rFonts w:ascii="Courier New" w:eastAsia="Times New Roman" w:hAnsi="Courier New" w:cs="Courier New"/>
+          <w:color w:val="000000"/>
+          <w:kern w:val="0"/>
+          <w:sz w:val="16"/>
+          <w:szCs w:val="16"/>
+          <w14:ligatures w14:val="none"/>
+        </w:rPr>
+      </w:pPr>
+      <w:r>
+        <w:rPr>
+          <w:rFonts w:ascii="Courier New" w:eastAsia="Times New Roman" w:hAnsi="Courier New" w:cs="Courier New"/>
+          <w:color w:val="000000"/>
+          <w:kern w:val="0"/>
+          <w:sz w:val="16"/>
+          <w:szCs w:val="16"/>
+          <w14:ligatures w14:val="none"/>
+        </w:rPr>
+        <w:t>@RestController</w:t>
+      </w:r>
+      <w:r>
+        <w:rPr>
+          <w:rFonts w:ascii="Courier New" w:eastAsia="Times New Roman" w:hAnsi="Courier New" w:cs="Courier New"/>
+          <w:color w:val="000000"/>
+          <w:kern w:val="0"/>
+          <w:sz w:val="16"/>
+          <w:szCs w:val="16"/>
+          <w14:ligatures w14:val="none"/>
+        </w:rPr>
+        <w:br/>
+        <w:t>@RequestMapping("/api/v1/auth")</w:t>
+      </w:r>
+      <w:r>
+        <w:rPr>
+          <w:rFonts w:ascii="Courier New" w:eastAsia="Times New Roman" w:hAnsi="Courier New" w:cs="Courier New"/>
+          <w:color w:val="000000"/>
+          <w:kern w:val="0"/>
+          <w:sz w:val="16"/>
+          <w:szCs w:val="16"/>
+          <w14:ligatures w14:val="none"/>
+        </w:rPr>
+        <w:br/>
+      </w:r>
+      <w:r>
+        <w:rPr>
+          <w:rFonts w:ascii="Courier New" w:eastAsia="Times New Roman" w:hAnsi="Courier New" w:cs="Courier New"/>
+          <w:color w:val="00B050"/>
+          <w:kern w:val="0"/>
+          <w:sz w:val="16"/>
+          <w:szCs w:val="16"/>
+          <w14:ligatures w14:val="none"/>
+        </w:rPr>
+        <w:t>@Tag(name = "Users", description = "Operations for login")</w:t>
+      </w:r>
+      <w:r>
+        <w:rPr>
+          <w:rFonts w:ascii="Courier New" w:eastAsia="Times New Roman" w:hAnsi="Courier New" w:cs="Courier New"/>
+          <w:color w:val="000000"/>
+          <w:kern w:val="0"/>
+          <w:sz w:val="16"/>
+          <w:szCs w:val="16"/>
+          <w14:ligatures w14:val="none"/>
+        </w:rPr>
+        <w:br/>
+        <w:t>public class AuthController {</w:t>
+      </w:r>
+      <w:r>
+        <w:rPr>
+          <w:rFonts w:ascii="Courier New" w:eastAsia="Times New Roman" w:hAnsi="Courier New" w:cs="Courier New"/>
+          <w:color w:val="000000"/>
+          <w:kern w:val="0"/>
+          <w:sz w:val="16"/>
+          <w:szCs w:val="16"/>
+          <w14:ligatures w14:val="none"/>
+        </w:rPr>
+        <w:br/>
+      </w:r>
+      <w:r>
+        <w:rPr>
+          <w:rFonts w:ascii="Courier New" w:eastAsia="Times New Roman" w:hAnsi="Courier New" w:cs="Courier New"/>
+          <w:color w:val="000000"/>
+          <w:kern w:val="0"/>
+          <w:sz w:val="16"/>
+          <w:szCs w:val="16"/>
+          <w14:ligatures w14:val="none"/>
+        </w:rPr>
+        <w:br/>
+        <w:t xml:space="preserve">    private final AuthenticationManager authenticationManager;</w:t>
+      </w:r>
+      <w:r>
+        <w:rPr>
+          <w:rFonts w:ascii="Courier New" w:eastAsia="Times New Roman" w:hAnsi="Courier New" w:cs="Courier New"/>
+          <w:color w:val="000000"/>
+          <w:kern w:val="0"/>
+          <w:sz w:val="16"/>
+          <w:szCs w:val="16"/>
+          <w14:ligatures w14:val="none"/>
+        </w:rPr>
+        <w:br/>
+        <w:t xml:space="preserve">    private final JwtUtil jwtUtil;</w:t>
+      </w:r>
+      <w:r>
+        <w:rPr>
+          <w:rFonts w:ascii="Courier New" w:eastAsia="Times New Roman" w:hAnsi="Courier New" w:cs="Courier New"/>
+          <w:color w:val="000000"/>
+          <w:kern w:val="0"/>
+          <w:sz w:val="16"/>
+          <w:szCs w:val="16"/>
+          <w14:ligatures w14:val="none"/>
+        </w:rPr>
+        <w:br/>
+      </w:r>
+      <w:r>
+        <w:rPr>
+          <w:rFonts w:ascii="Courier New" w:eastAsia="Times New Roman" w:hAnsi="Courier New" w:cs="Courier New"/>
+          <w:color w:val="000000"/>
+          <w:kern w:val="0"/>
+          <w:sz w:val="16"/>
+          <w:szCs w:val="16"/>
+          <w14:ligatures w14:val="none"/>
+        </w:rPr>
+        <w:br/>
+        <w:t xml:space="preserve">    @Autowired</w:t>
+      </w:r>
+      <w:r>
+        <w:rPr>
+          <w:rFonts w:ascii="Courier New" w:eastAsia="Times New Roman" w:hAnsi="Courier New" w:cs="Courier New"/>
+          <w:color w:val="000000"/>
+          <w:kern w:val="0"/>
+          <w:sz w:val="16"/>
+          <w:szCs w:val="16"/>
+          <w14:ligatures w14:val="none"/>
+        </w:rPr>
+        <w:br/>
+        <w:t xml:space="preserve">    public AuthController(AuthenticationManager authenticationManager, JwtUtil jwtUtil) {</w:t>
+      </w:r>
+      <w:r>
+        <w:rPr>
+          <w:rFonts w:ascii="Courier New" w:eastAsia="Times New Roman" w:hAnsi="Courier New" w:cs="Courier New"/>
+          <w:color w:val="000000"/>
+          <w:kern w:val="0"/>
+          <w:sz w:val="16"/>
+          <w:szCs w:val="16"/>
+          <w14:ligatures w14:val="none"/>
+        </w:rPr>
+        <w:br/>
+        <w:t xml:space="preserve">        this.authenticationManager = authenticationManager;</w:t>
+      </w:r>
+      <w:r>
+        <w:rPr>
+          <w:rFonts w:ascii="Courier New" w:eastAsia="Times New Roman" w:hAnsi="Courier New" w:cs="Courier New"/>
+          <w:color w:val="000000"/>
+          <w:kern w:val="0"/>
+          <w:sz w:val="16"/>
+          <w:szCs w:val="16"/>
+          <w14:ligatures w14:val="none"/>
+        </w:rPr>
+        <w:br/>
+        <w:t xml:space="preserve">        this.jwtUtil = jwtUtil;</w:t>
+      </w:r>
+      <w:r>
+        <w:rPr>
+          <w:rFonts w:ascii="Courier New" w:eastAsia="Times New Roman" w:hAnsi="Courier New" w:cs="Courier New"/>
+          <w:color w:val="000000"/>
+          <w:kern w:val="0"/>
+          <w:sz w:val="16"/>
+          <w:szCs w:val="16"/>
+          <w14:ligatures w14:val="none"/>
+        </w:rPr>
+        <w:br/>
+        <w:t xml:space="preserve">    }</w:t>
+      </w:r>
+      <w:r>
+        <w:rPr>
+          <w:rFonts w:ascii="Courier New" w:eastAsia="Times New Roman" w:hAnsi="Courier New" w:cs="Courier New"/>
+          <w:color w:val="000000"/>
+          <w:kern w:val="0"/>
+          <w:sz w:val="16"/>
+          <w:szCs w:val="16"/>
+          <w14:ligatures w14:val="none"/>
+        </w:rPr>
+        <w:br/>
+      </w:r>
+      <w:r>
+        <w:rPr>
+          <w:rFonts w:ascii="Courier New" w:eastAsia="Times New Roman" w:hAnsi="Courier New" w:cs="Courier New"/>
+          <w:color w:val="000000"/>
+          <w:kern w:val="0"/>
+          <w:sz w:val="16"/>
+          <w:szCs w:val="16"/>
+          <w14:ligatures w14:val="none"/>
+        </w:rPr>
+        <w:br/>
+        <w:t xml:space="preserve">    @PostMapping("/login")</w:t>
+      </w:r>
+      <w:r>
+        <w:rPr>
+          <w:rFonts w:ascii="Courier New" w:eastAsia="Times New Roman" w:hAnsi="Courier New" w:cs="Courier New"/>
+          <w:color w:val="000000"/>
+          <w:kern w:val="0"/>
+          <w:sz w:val="16"/>
+          <w:szCs w:val="16"/>
+          <w14:ligatures w14:val="none"/>
+        </w:rPr>
+        <w:br/>
+        <w:t xml:space="preserve">    </w:t>
+      </w:r>
+      <w:r>
+        <w:rPr>
+          <w:rFonts w:ascii="Courier New" w:eastAsia="Times New Roman" w:hAnsi="Courier New" w:cs="Courier New"/>
+          <w:color w:val="00B050"/>
+          <w:kern w:val="0"/>
+          <w:sz w:val="16"/>
+          <w:szCs w:val="16"/>
+          <w14:ligatures w14:val="none"/>
+        </w:rPr>
+        <w:t>@Operation(summary = "User login")</w:t>
+      </w:r>
+      <w:r>
+        <w:rPr>
+          <w:rFonts w:ascii="Courier New" w:eastAsia="Times New Roman" w:hAnsi="Courier New" w:cs="Courier New"/>
+          <w:color w:val="000000"/>
+          <w:kern w:val="0"/>
+          <w:sz w:val="16"/>
+          <w:szCs w:val="16"/>
+          <w14:ligatures w14:val="none"/>
+        </w:rPr>
+        <w:br/>
+        <w:t xml:space="preserve">    public ResponseEntity&lt;String&gt; login(@Valid @RequestBody LoginRequest request) {</w:t>
+      </w:r>
+      <w:r>
+        <w:rPr>
+          <w:rFonts w:ascii="Courier New" w:eastAsia="Times New Roman" w:hAnsi="Courier New" w:cs="Courier New"/>
+          <w:color w:val="000000"/>
+          <w:kern w:val="0"/>
+          <w:sz w:val="16"/>
+          <w:szCs w:val="16"/>
+          <w14:ligatures w14:val="none"/>
+        </w:rPr>
+        <w:br/>
+        <w:t xml:space="preserve">        System.</w:t>
+      </w:r>
+      <w:r>
+        <w:rPr>
+          <w:rFonts w:ascii="Courier New" w:eastAsia="Times New Roman" w:hAnsi="Courier New" w:cs="Courier New"/>
+          <w:i/>
+          <w:iCs/>
+          <w:color w:val="000000"/>
+          <w:kern w:val="0"/>
+          <w:sz w:val="16"/>
+          <w:szCs w:val="16"/>
+          <w14:ligatures w14:val="none"/>
+        </w:rPr>
+        <w:t>out</w:t>
+      </w:r>
+      <w:r>
+        <w:rPr>
+          <w:rFonts w:ascii="Courier New" w:eastAsia="Times New Roman" w:hAnsi="Courier New" w:cs="Courier New"/>
+          <w:color w:val="000000"/>
+          <w:kern w:val="0"/>
+          <w:sz w:val="16"/>
+          <w:szCs w:val="16"/>
+          <w14:ligatures w14:val="none"/>
+        </w:rPr>
+        <w:t>.printf("request: %s\n", request);</w:t>
+      </w:r>
+      <w:r>
+        <w:rPr>
+          <w:rFonts w:ascii="Courier New" w:eastAsia="Times New Roman" w:hAnsi="Courier New" w:cs="Courier New"/>
+          <w:color w:val="000000"/>
+          <w:kern w:val="0"/>
+          <w:sz w:val="16"/>
+          <w:szCs w:val="16"/>
+          <w14:ligatures w14:val="none"/>
+        </w:rPr>
+        <w:br/>
+        <w:t xml:space="preserve">        Authentication authentication = authenticationManager.authenticate(</w:t>
+      </w:r>
+      <w:r>
+        <w:rPr>
+          <w:rFonts w:ascii="Courier New" w:eastAsia="Times New Roman" w:hAnsi="Courier New" w:cs="Courier New"/>
+          <w:color w:val="000000"/>
+          <w:kern w:val="0"/>
+          <w:sz w:val="16"/>
+          <w:szCs w:val="16"/>
+          <w14:ligatures w14:val="none"/>
+        </w:rPr>
+        <w:br/>
+        <w:t xml:space="preserve">                new UsernamePasswordAuthenticationToken(request.username(), request.password()));</w:t>
+      </w:r>
+      <w:r>
+        <w:rPr>
+          <w:rFonts w:ascii="Courier New" w:eastAsia="Times New Roman" w:hAnsi="Courier New" w:cs="Courier New"/>
+          <w:color w:val="000000"/>
+          <w:kern w:val="0"/>
+          <w:sz w:val="16"/>
+          <w:szCs w:val="16"/>
+          <w14:ligatures w14:val="none"/>
+        </w:rPr>
+        <w:br/>
+        <w:t xml:space="preserve">        String token = jwtUtil.generateToken(authentication.getName());</w:t>
+      </w:r>
+      <w:r>
+        <w:rPr>
+          <w:rFonts w:ascii="Courier New" w:eastAsia="Times New Roman" w:hAnsi="Courier New" w:cs="Courier New"/>
+          <w:color w:val="000000"/>
+          <w:kern w:val="0"/>
+          <w:sz w:val="16"/>
+          <w:szCs w:val="16"/>
+          <w14:ligatures w14:val="none"/>
+        </w:rPr>
+        <w:br/>
+        <w:t xml:space="preserve">        System.</w:t>
+      </w:r>
+      <w:r>
+        <w:rPr>
+          <w:rFonts w:ascii="Courier New" w:eastAsia="Times New Roman" w:hAnsi="Courier New" w:cs="Courier New"/>
+          <w:i/>
+          <w:iCs/>
+          <w:color w:val="000000"/>
+          <w:kern w:val="0"/>
+          <w:sz w:val="16"/>
+          <w:szCs w:val="16"/>
+          <w14:ligatures w14:val="none"/>
+        </w:rPr>
+        <w:t>out</w:t>
+      </w:r>
+      <w:r>
+        <w:rPr>
+          <w:rFonts w:ascii="Courier New" w:eastAsia="Times New Roman" w:hAnsi="Courier New" w:cs="Courier New"/>
+          <w:color w:val="000000"/>
+          <w:kern w:val="0"/>
+          <w:sz w:val="16"/>
+          <w:szCs w:val="16"/>
+          <w14:ligatures w14:val="none"/>
+        </w:rPr>
+        <w:t>.printf("token: %s\n", token);</w:t>
+      </w:r>
+      <w:r>
+        <w:rPr>
+          <w:rFonts w:ascii="Courier New" w:eastAsia="Times New Roman" w:hAnsi="Courier New" w:cs="Courier New"/>
+          <w:color w:val="000000"/>
+          <w:kern w:val="0"/>
+          <w:sz w:val="16"/>
+          <w:szCs w:val="16"/>
+          <w14:ligatures w14:val="none"/>
+        </w:rPr>
+        <w:br/>
+        <w:t xml:space="preserve">        return ResponseEntity.</w:t>
+      </w:r>
+      <w:r>
+        <w:rPr>
+          <w:rFonts w:ascii="Courier New" w:eastAsia="Times New Roman" w:hAnsi="Courier New" w:cs="Courier New"/>
+          <w:i/>
+          <w:iCs/>
+          <w:color w:val="000000"/>
+          <w:kern w:val="0"/>
+          <w:sz w:val="16"/>
+          <w:szCs w:val="16"/>
+          <w14:ligatures w14:val="none"/>
+        </w:rPr>
+        <w:t>ok</w:t>
+      </w:r>
+      <w:r>
+        <w:rPr>
+          <w:rFonts w:ascii="Courier New" w:eastAsia="Times New Roman" w:hAnsi="Courier New" w:cs="Courier New"/>
+          <w:color w:val="000000"/>
+          <w:kern w:val="0"/>
+          <w:sz w:val="16"/>
+          <w:szCs w:val="16"/>
+          <w14:ligatures w14:val="none"/>
+        </w:rPr>
+        <w:t>(token);</w:t>
+      </w:r>
+      <w:r>
+        <w:rPr>
+          <w:rFonts w:ascii="Courier New" w:eastAsia="Times New Roman" w:hAnsi="Courier New" w:cs="Courier New"/>
+          <w:color w:val="000000"/>
+          <w:kern w:val="0"/>
+          <w:sz w:val="16"/>
+          <w:szCs w:val="16"/>
+          <w14:ligatures w14:val="none"/>
+        </w:rPr>
+        <w:br/>
+        <w:t xml:space="preserve">    }</w:t>
+      </w:r>
+      <w:r>
+        <w:rPr>
+          <w:rFonts w:ascii="Courier New" w:eastAsia="Times New Roman" w:hAnsi="Courier New" w:cs="Courier New"/>
+          <w:color w:val="000000"/>
+          <w:kern w:val="0"/>
+          <w:sz w:val="16"/>
+          <w:szCs w:val="16"/>
+          <w14:ligatures w14:val="none"/>
+        </w:rPr>
+        <w:br/>
+        <w:t>}</w:t>
+      </w:r>
+    </w:p>
+    <w:p>
+      <w:pPr>
+        <w:pStyle w:val="Heading2"/>
+      </w:pPr>
+      <w:r>
+        <w:t>Run and Test:</w:t>
+      </w:r>
+    </w:p>
+    <w:p>
+      <w:pPr>
+        <w:numPr>
+          <w:ilvl w:val="0"/>
+          <w:numId w:val="74"/>
+        </w:numPr>
+        <w:spacing w:after="0" w:afterAutospacing="1" w:line="240" w:lineRule="auto"/>
+        <w:rPr>
+          <w:rFonts w:ascii="Arial" w:eastAsia="Times New Roman" w:hAnsi="Arial" w:cs="Arial"/>
+          <w:color w:val="000000"/>
+          <w:kern w:val="0"/>
+          <w:sz w:val="21"/>
+          <w:szCs w:val="21"/>
+          <w14:ligatures w14:val="none"/>
+        </w:rPr>
+      </w:pPr>
+      <w:r>
+        <w:rPr>
+          <w:rFonts w:ascii="Arial" w:eastAsia="Times New Roman" w:hAnsi="Arial" w:cs="Arial"/>
+          <w:color w:val="000000"/>
+          <w:kern w:val="0"/>
+          <w:sz w:val="21"/>
+          <w:szCs w:val="21"/>
+          <w14:ligatures w14:val="none"/>
+        </w:rPr>
+        <w:t>Run your Spring Boot application (</w:t>
+      </w:r>
+      <w:r>
+        <w:rPr>
+          <w:rFonts w:ascii="Courier New" w:eastAsia="Times New Roman" w:hAnsi="Courier New" w:cs="Courier New"/>
+          <w:color w:val="0F9ED5" w:themeColor="accent4"/>
+          <w:kern w:val="0"/>
+          <w:sz w:val="20"/>
+          <w:szCs w:val="20"/>
+          <w14:ligatures w14:val="none"/>
+        </w:rPr>
+        <w:t>mvn spring-boot:run</w:t>
+      </w:r>
+      <w:r>
+        <w:rPr>
+          <w:rFonts w:ascii="Arial" w:eastAsia="Times New Roman" w:hAnsi="Arial" w:cs="Arial"/>
+          <w:color w:val="000000"/>
+          <w:kern w:val="0"/>
+          <w:sz w:val="21"/>
+          <w:szCs w:val="21"/>
+          <w14:ligatures w14:val="none"/>
+        </w:rPr>
+        <w:t>).</w:t>
+      </w:r>
+    </w:p>
+    <w:p>
+      <w:pPr>
+        <w:numPr>
+          <w:ilvl w:val="0"/>
+          <w:numId w:val="74"/>
+        </w:numPr>
+        <w:spacing w:after="0" w:afterAutospacing="1" w:line="240" w:lineRule="auto"/>
+        <w:rPr>
+          <w:rFonts w:ascii="Arial" w:eastAsia="Times New Roman" w:hAnsi="Arial" w:cs="Arial"/>
+          <w:color w:val="000000"/>
+          <w:kern w:val="0"/>
+          <w:sz w:val="21"/>
+          <w:szCs w:val="21"/>
+          <w14:ligatures w14:val="none"/>
+        </w:rPr>
+      </w:pPr>
+      <w:r>
+        <w:rPr>
+          <w:rFonts w:ascii="Arial" w:eastAsia="Times New Roman" w:hAnsi="Arial" w:cs="Arial"/>
+          <w:color w:val="000000"/>
+          <w:kern w:val="0"/>
+          <w:sz w:val="21"/>
+          <w:szCs w:val="21"/>
+          <w14:ligatures w14:val="none"/>
+        </w:rPr>
+        <w:t xml:space="preserve">Access the OpenAPI JSON at </w:t>
+      </w:r>
+      <w:r>
+        <w:rPr>
+          <w:rFonts w:ascii="Courier New" w:eastAsia="Times New Roman" w:hAnsi="Courier New" w:cs="Courier New"/>
+          <w:color w:val="000000"/>
+          <w:kern w:val="0"/>
+          <w:sz w:val="20"/>
+          <w:szCs w:val="20"/>
+          <w14:ligatures w14:val="none"/>
+        </w:rPr>
+        <w:t>http://localhost:8080/api-docs</w:t>
+      </w:r>
+      <w:r>
+        <w:rPr>
+          <w:rFonts w:ascii="Arial" w:eastAsia="Times New Roman" w:hAnsi="Arial" w:cs="Arial"/>
+          <w:color w:val="000000"/>
+          <w:kern w:val="0"/>
+          <w:sz w:val="21"/>
+          <w:szCs w:val="21"/>
+          <w14:ligatures w14:val="none"/>
+        </w:rPr>
+        <w:t>.</w:t>
+      </w:r>
+    </w:p>
+    <w:p>
+      <w:pPr>
+        <w:numPr>
+          <w:ilvl w:val="0"/>
+          <w:numId w:val="73"/>
+        </w:numPr>
+        <w:spacing w:after="0" w:afterAutospacing="1" w:line="240" w:lineRule="auto"/>
+        <w:rPr>
+          <w:rFonts w:ascii="Arial" w:eastAsia="Times New Roman" w:hAnsi="Arial" w:cs="Arial"/>
+          <w:color w:val="000000"/>
+          <w:kern w:val="0"/>
+          <w:sz w:val="21"/>
+          <w:szCs w:val="21"/>
+          <w14:ligatures w14:val="none"/>
+        </w:rPr>
+      </w:pPr>
+      <w:r>
+        <w:rPr>
+          <w:rFonts w:ascii="Arial" w:eastAsia="Times New Roman" w:hAnsi="Arial" w:cs="Arial"/>
+          <w:color w:val="000000"/>
+          <w:kern w:val="0"/>
+          <w:sz w:val="21"/>
+          <w:szCs w:val="21"/>
+          <w14:ligatures w14:val="none"/>
+        </w:rPr>
+        <w:lastRenderedPageBreak/>
+        <w:t xml:space="preserve">Access Swagger UI at </w:t>
+      </w:r>
+      <w:r>
+        <w:rPr>
+          <w:rFonts w:ascii="Courier New" w:eastAsia="Times New Roman" w:hAnsi="Courier New" w:cs="Courier New"/>
+          <w:color w:val="000000"/>
+          <w:kern w:val="0"/>
+          <w:sz w:val="20"/>
+          <w:szCs w:val="20"/>
+          <w14:ligatures w14:val="none"/>
+        </w:rPr>
+        <w:t>http://localhost:8080/swagger-ui.html</w:t>
+      </w:r>
+      <w:r>
+        <w:rPr>
+          <w:rFonts w:ascii="Arial" w:eastAsia="Times New Roman" w:hAnsi="Arial" w:cs="Arial"/>
+          <w:color w:val="000000"/>
+          <w:kern w:val="0"/>
+          <w:sz w:val="21"/>
+          <w:szCs w:val="21"/>
+          <w14:ligatures w14:val="none"/>
+        </w:rPr>
+        <w:t xml:space="preserve"> to test your Users Service endpoints.</w:t>
       </w:r>
     </w:p>
     <w:p>
@@ -26527,7 +28740,7 @@
           <w:szCs w:val="18"/>
           <w14:ligatures w14:val="none"/>
         </w:rPr>
-        <w:t>yuantan</w:t>
+        <w:t xml:space="preserve">yuantan </w:t>
       </w:r>
       <w:r>
         <w:rPr>
@@ -26538,7 +28751,66 @@
           <w:szCs w:val="18"/>
           <w14:ligatures w14:val="none"/>
         </w:rPr>
-        <w:t xml:space="preserve"> </w:t>
+        <w:t>"</w:t>
+      </w:r>
+      <w:r>
+        <w:rPr>
+          <w:rFonts w:ascii="Courier New" w:eastAsia="Times New Roman" w:hAnsi="Courier New" w:cs="Courier New"/>
+          <w:color w:val="000000"/>
+          <w:kern w:val="0"/>
+          <w:sz w:val="18"/>
+          <w:szCs w:val="18"/>
+          <w14:ligatures w14:val="none"/>
+        </w:rPr>
+        <w:t>,</w:t>
+      </w:r>
+    </w:p>
+    <w:p>
+      <w:pPr>
+        <w:shd w:val="clear" w:color="auto" w:fill="FFFFFE"/>
+        <w:spacing w:after="0" w:line="270" w:lineRule="atLeast"/>
+        <w:ind w:left="1440"/>
+        <w:rPr>
+          <w:rFonts w:ascii="Courier New" w:eastAsia="Times New Roman" w:hAnsi="Courier New" w:cs="Courier New"/>
+          <w:color w:val="000000"/>
+          <w:kern w:val="0"/>
+          <w:sz w:val="18"/>
+          <w:szCs w:val="18"/>
+          <w14:ligatures w14:val="none"/>
+        </w:rPr>
+      </w:pPr>
+      <w:r>
+        <w:rPr>
+          <w:rFonts w:ascii="Courier New" w:eastAsia="Times New Roman" w:hAnsi="Courier New" w:cs="Courier New"/>
+          <w:color w:val="000000"/>
+          <w:kern w:val="0"/>
+          <w:sz w:val="18"/>
+          <w:szCs w:val="18"/>
+          <w14:ligatures w14:val="none"/>
+        </w:rPr>
+        <w:t>    </w:t>
+      </w:r>
+      <w:r>
+        <w:rPr>
+          <w:rFonts w:ascii="Courier New" w:eastAsia="Times New Roman" w:hAnsi="Courier New" w:cs="Courier New"/>
+          <w:color w:val="A31515"/>
+          <w:kern w:val="0"/>
+          <w:sz w:val="18"/>
+          <w:szCs w:val="18"/>
+          <w14:ligatures w14:val="none"/>
+        </w:rPr>
+        <w:t>"email"</w:t>
+      </w:r>
+      <w:r>
+        <w:rPr>
+          <w:rFonts w:ascii="Courier New" w:eastAsia="Times New Roman" w:hAnsi="Courier New" w:cs="Courier New"/>
+          <w:color w:val="000000"/>
+          <w:kern w:val="0"/>
+          <w:sz w:val="18"/>
+          <w:szCs w:val="18"/>
+          <w14:ligatures w14:val="none"/>
+        </w:rPr>
+        <w:t>: </w:t>
       </w:r>
       <w:r>
         <w:rPr>
@@ -26554,6 +28826,28 @@
       <w:r>
         <w:rPr>
           <w:rFonts w:ascii="Courier New" w:eastAsia="Times New Roman" w:hAnsi="Courier New" w:cs="Courier New"/>
+          <w:color w:val="0451A5"/>
+          <w:kern w:val="0"/>
+          <w:sz w:val="18"/>
+          <w:szCs w:val="18"/>
+          <w14:ligatures w14:val="none"/>
+        </w:rPr>
+        <w:t>tanyuan@live.com</w:t>
+      </w:r>
+      <w:r>
+        <w:rPr>
+          <w:rFonts w:ascii="Courier New" w:eastAsia="Times New Roman" w:hAnsi="Courier New" w:cs="Courier New"/>
+          <w:color w:val="0451A5"/>
+          <w:kern w:val="0"/>
+          <w:sz w:val="18"/>
+          <w:szCs w:val="18"/>
+          <w14:ligatures w14:val="none"/>
+        </w:rPr>
+        <w:t>"</w:t>
+      </w:r>
+      <w:r>
+        <w:rPr>
+          <w:rFonts w:ascii="Courier New" w:eastAsia="Times New Roman" w:hAnsi="Courier New" w:cs="Courier New"/>
           <w:color w:val="000000"/>
           <w:kern w:val="0"/>
           <w:sz w:val="18"/>
@@ -26597,7 +28891,7 @@
           <w:szCs w:val="18"/>
           <w14:ligatures w14:val="none"/>
         </w:rPr>
-        <w:t>"email"</w:t>
+        <w:t>"password"</w:t>
       </w:r>
       <w:r>
         <w:rPr>
@@ -26630,7 +28924,7 @@
           <w:szCs w:val="18"/>
           <w14:ligatures w14:val="none"/>
         </w:rPr>
-        <w:t>tanyuan@live.com</w:t>
+        <w:t>ribihz2009</w:t>
       </w:r>
       <w:r>
         <w:rPr>
@@ -26643,7 +28937,12 @@
         </w:rPr>
         <w:t>"</w:t>
       </w:r>
-      <w:r>
+    </w:p>
+    <w:p>
+      <w:pPr>
+        <w:shd w:val="clear" w:color="auto" w:fill="FFFFFE"/>
+        <w:spacing w:after="0" w:line="270" w:lineRule="atLeast"/>
+        <w:ind w:left="1440"/>
         <w:rPr>
           <w:rFonts w:ascii="Courier New" w:eastAsia="Times New Roman" w:hAnsi="Courier New" w:cs="Courier New"/>
           <w:color w:val="000000"/>
@@ -26652,7 +28951,47 @@
           <w:szCs w:val="18"/>
           <w14:ligatures w14:val="none"/>
         </w:rPr>
-        <w:t>,</w:t>
+      </w:pPr>
+      <w:r>
+        <w:rPr>
+          <w:rFonts w:ascii="Courier New" w:eastAsia="Times New Roman" w:hAnsi="Courier New" w:cs="Courier New"/>
+          <w:color w:val="000000"/>
+          <w:kern w:val="0"/>
+          <w:sz w:val="18"/>
+          <w:szCs w:val="18"/>
+          <w14:ligatures w14:val="none"/>
+        </w:rPr>
+        <w:t>}</w:t>
+      </w:r>
+    </w:p>
+    <w:p>
+      <w:pPr>
+        <w:spacing w:after="0"/>
+        <w:ind w:left="1440"/>
+        <w:rPr>
+          <w:rFonts w:ascii="Courier New" w:hAnsi="Courier New" w:cs="Courier New"/>
+          <w:sz w:val="18"/>
+          <w:szCs w:val="18"/>
+        </w:rPr>
+      </w:pPr>
+    </w:p>
+    <w:p>
+      <w:pPr>
+        <w:spacing w:after="0"/>
+        <w:ind w:left="1440"/>
+        <w:rPr>
+          <w:rFonts w:ascii="Courier New" w:hAnsi="Courier New" w:cs="Courier New"/>
+          <w:sz w:val="18"/>
+          <w:szCs w:val="18"/>
+        </w:rPr>
+      </w:pPr>
+      <w:r>
+        <w:rPr>
+          <w:rFonts w:ascii="Courier New" w:hAnsi="Courier New" w:cs="Courier New"/>
+          <w:sz w:val="18"/>
+          <w:szCs w:val="18"/>
+        </w:rPr>
+        <w:t>3.</w:t>
       </w:r>
     </w:p>
     <w:p>
@@ -26678,6 +29017,32 @@
           <w:szCs w:val="18"/>
           <w14:ligatures w14:val="none"/>
         </w:rPr>
+        <w:t>{</w:t>
+      </w:r>
+    </w:p>
+    <w:p>
+      <w:pPr>
+        <w:shd w:val="clear" w:color="auto" w:fill="FFFFFE"/>
+        <w:spacing w:after="0" w:line="270" w:lineRule="atLeast"/>
+        <w:ind w:left="1440"/>
+        <w:rPr>
+          <w:rFonts w:ascii="Courier New" w:eastAsia="Times New Roman" w:hAnsi="Courier New" w:cs="Courier New"/>
+          <w:color w:val="000000"/>
+          <w:kern w:val="0"/>
+          <w:sz w:val="18"/>
+          <w:szCs w:val="18"/>
+          <w14:ligatures w14:val="none"/>
+        </w:rPr>
+      </w:pPr>
+      <w:r>
+        <w:rPr>
+          <w:rFonts w:ascii="Courier New" w:eastAsia="Times New Roman" w:hAnsi="Courier New" w:cs="Courier New"/>
+          <w:color w:val="000000"/>
+          <w:kern w:val="0"/>
+          <w:sz w:val="18"/>
+          <w:szCs w:val="18"/>
+          <w14:ligatures w14:val="none"/>
+        </w:rPr>
         <w:t>    </w:t>
       </w:r>
       <w:r>
@@ -26689,7 +29054,7 @@
           <w:szCs w:val="18"/>
           <w14:ligatures w14:val="none"/>
         </w:rPr>
-        <w:t>"password"</w:t>
+        <w:t>"username"</w:t>
       </w:r>
       <w:r>
         <w:rPr>
@@ -26722,7 +29087,7 @@
           <w:szCs w:val="18"/>
           <w14:ligatures w14:val="none"/>
         </w:rPr>
-        <w:t>ribihz2009</w:t>
+        <w:t>guojing</w:t>
       </w:r>
       <w:r>
         <w:rPr>
@@ -26735,6 +29100,17 @@
         </w:rPr>
         <w:t>"</w:t>
       </w:r>
+      <w:r>
+        <w:rPr>
+          <w:rFonts w:ascii="Courier New" w:eastAsia="Times New Roman" w:hAnsi="Courier New" w:cs="Courier New"/>
+          <w:color w:val="000000"/>
+          <w:kern w:val="0"/>
+          <w:sz w:val="18"/>
+          <w:szCs w:val="18"/>
+          <w14:ligatures w14:val="none"/>
+        </w:rPr>
+        <w:t>,</w:t>
+      </w:r>
     </w:p>
     <w:p>
       <w:pPr>
@@ -26759,37 +29135,73 @@
           <w:szCs w:val="18"/>
           <w14:ligatures w14:val="none"/>
         </w:rPr>
-        <w:t>}</w:t>
-      </w:r>
-    </w:p>
-    <w:p>
-      <w:pPr>
-        <w:spacing w:after="0"/>
-        <w:ind w:left="1440"/>
-        <w:rPr>
-          <w:rFonts w:ascii="Courier New" w:hAnsi="Courier New" w:cs="Courier New"/>
-          <w:sz w:val="18"/>
-          <w:szCs w:val="18"/>
-        </w:rPr>
-      </w:pPr>
-    </w:p>
-    <w:p>
-      <w:pPr>
-        <w:spacing w:after="0"/>
-        <w:ind w:left="1440"/>
-        <w:rPr>
-          <w:rFonts w:ascii="Courier New" w:hAnsi="Courier New" w:cs="Courier New"/>
-          <w:sz w:val="18"/>
-          <w:szCs w:val="18"/>
-        </w:rPr>
-      </w:pPr>
-      <w:r>
-        <w:rPr>
-          <w:rFonts w:ascii="Courier New" w:hAnsi="Courier New" w:cs="Courier New"/>
-          <w:sz w:val="18"/>
-          <w:szCs w:val="18"/>
-        </w:rPr>
-        <w:t>3.</w:t>
+        <w:t>    </w:t>
+      </w:r>
+      <w:r>
+        <w:rPr>
+          <w:rFonts w:ascii="Courier New" w:eastAsia="Times New Roman" w:hAnsi="Courier New" w:cs="Courier New"/>
+          <w:color w:val="A31515"/>
+          <w:kern w:val="0"/>
+          <w:sz w:val="18"/>
+          <w:szCs w:val="18"/>
+          <w14:ligatures w14:val="none"/>
+        </w:rPr>
+        <w:t>"email"</w:t>
+      </w:r>
+      <w:r>
+        <w:rPr>
+          <w:rFonts w:ascii="Courier New" w:eastAsia="Times New Roman" w:hAnsi="Courier New" w:cs="Courier New"/>
+          <w:color w:val="000000"/>
+          <w:kern w:val="0"/>
+          <w:sz w:val="18"/>
+          <w:szCs w:val="18"/>
+          <w14:ligatures w14:val="none"/>
+        </w:rPr>
+        <w:t>: </w:t>
+      </w:r>
+      <w:r>
+        <w:rPr>
+          <w:rFonts w:ascii="Courier New" w:eastAsia="Times New Roman" w:hAnsi="Courier New" w:cs="Courier New"/>
+          <w:color w:val="0451A5"/>
+          <w:kern w:val="0"/>
+          <w:sz w:val="18"/>
+          <w:szCs w:val="18"/>
+          <w14:ligatures w14:val="none"/>
+        </w:rPr>
+        <w:t>"</w:t>
+      </w:r>
+      <w:r>
+        <w:rPr>
+          <w:rFonts w:ascii="Courier New" w:eastAsia="Times New Roman" w:hAnsi="Courier New" w:cs="Courier New"/>
+          <w:color w:val="0451A5"/>
+          <w:kern w:val="0"/>
+          <w:sz w:val="18"/>
+          <w:szCs w:val="18"/>
+          <w14:ligatures w14:val="none"/>
+        </w:rPr>
+        <w:t>guojing37@hotmail.com</w:t>
+      </w:r>
+      <w:r>
+        <w:rPr>
+          <w:rFonts w:ascii="Courier New" w:eastAsia="Times New Roman" w:hAnsi="Courier New" w:cs="Courier New"/>
+          <w:color w:val="0451A5"/>
+          <w:kern w:val="0"/>
+          <w:sz w:val="18"/>
+          <w:szCs w:val="18"/>
+          <w14:ligatures w14:val="none"/>
+        </w:rPr>
+        <w:t>"</w:t>
+      </w:r>
+      <w:r>
+        <w:rPr>
+          <w:rFonts w:ascii="Courier New" w:eastAsia="Times New Roman" w:hAnsi="Courier New" w:cs="Courier New"/>
+          <w:color w:val="000000"/>
+          <w:kern w:val="0"/>
+          <w:sz w:val="18"/>
+          <w:szCs w:val="18"/>
+          <w14:ligatures w14:val="none"/>
+        </w:rPr>
+        <w:t>,</w:t>
       </w:r>
     </w:p>
     <w:p>
@@ -26815,7 +29227,62 @@
           <w:szCs w:val="18"/>
           <w14:ligatures w14:val="none"/>
         </w:rPr>
-        <w:t>{</w:t>
+        <w:t>    </w:t>
+      </w:r>
+      <w:r>
+        <w:rPr>
+          <w:rFonts w:ascii="Courier New" w:eastAsia="Times New Roman" w:hAnsi="Courier New" w:cs="Courier New"/>
+          <w:color w:val="A31515"/>
+          <w:kern w:val="0"/>
+          <w:sz w:val="18"/>
+          <w:szCs w:val="18"/>
+          <w14:ligatures w14:val="none"/>
+        </w:rPr>
+        <w:t>"password"</w:t>
+      </w:r>
+      <w:r>
+        <w:rPr>
+          <w:rFonts w:ascii="Courier New" w:eastAsia="Times New Roman" w:hAnsi="Courier New" w:cs="Courier New"/>
+          <w:color w:val="000000"/>
+          <w:kern w:val="0"/>
+          <w:sz w:val="18"/>
+          <w:szCs w:val="18"/>
+          <w14:ligatures w14:val="none"/>
+        </w:rPr>
+        <w:t>: </w:t>
+      </w:r>
+      <w:r>
+        <w:rPr>
+          <w:rFonts w:ascii="Courier New" w:eastAsia="Times New Roman" w:hAnsi="Courier New" w:cs="Courier New"/>
+          <w:color w:val="0451A5"/>
+          <w:kern w:val="0"/>
+          <w:sz w:val="18"/>
+          <w:szCs w:val="18"/>
+          <w14:ligatures w14:val="none"/>
+        </w:rPr>
+        <w:t>"</w:t>
+      </w:r>
+      <w:r>
+        <w:rPr>
+          <w:rFonts w:ascii="Courier New" w:eastAsia="Times New Roman" w:hAnsi="Courier New" w:cs="Courier New"/>
+          <w:color w:val="0451A5"/>
+          <w:kern w:val="0"/>
+          <w:sz w:val="18"/>
+          <w:szCs w:val="18"/>
+          <w14:ligatures w14:val="none"/>
+        </w:rPr>
+        <w:t>ribihz2009</w:t>
+      </w:r>
+      <w:r>
+        <w:rPr>
+          <w:rFonts w:ascii="Courier New" w:eastAsia="Times New Roman" w:hAnsi="Courier New" w:cs="Courier New"/>
+          <w:color w:val="0451A5"/>
+          <w:kern w:val="0"/>
+          <w:sz w:val="18"/>
+          <w:szCs w:val="18"/>
+          <w14:ligatures w14:val="none"/>
+        </w:rPr>
+        <w:t>"</w:t>
       </w:r>
     </w:p>
     <w:p>
@@ -26841,20 +29308,44 @@
           <w:szCs w:val="18"/>
           <w14:ligatures w14:val="none"/>
         </w:rPr>
-        <w:t>    </w:t>
-      </w:r>
-      <w:r>
-        <w:rPr>
-          <w:rFonts w:ascii="Courier New" w:eastAsia="Times New Roman" w:hAnsi="Courier New" w:cs="Courier New"/>
-          <w:color w:val="A31515"/>
-          <w:kern w:val="0"/>
-          <w:sz w:val="18"/>
-          <w:szCs w:val="18"/>
-          <w14:ligatures w14:val="none"/>
-        </w:rPr>
-        <w:t>"username"</w:t>
-      </w:r>
-      <w:r>
+        <w:t>}</w:t>
+      </w:r>
+    </w:p>
+    <w:p>
+      <w:pPr>
+        <w:spacing w:after="0"/>
+        <w:ind w:left="1440"/>
+        <w:rPr>
+          <w:rFonts w:ascii="Courier New" w:hAnsi="Courier New" w:cs="Courier New"/>
+          <w:sz w:val="18"/>
+          <w:szCs w:val="18"/>
+        </w:rPr>
+      </w:pPr>
+    </w:p>
+    <w:p>
+      <w:pPr>
+        <w:spacing w:after="0"/>
+        <w:ind w:left="1440"/>
+        <w:rPr>
+          <w:rFonts w:ascii="Courier New" w:hAnsi="Courier New" w:cs="Courier New"/>
+          <w:sz w:val="18"/>
+          <w:szCs w:val="18"/>
+        </w:rPr>
+      </w:pPr>
+      <w:r>
+        <w:rPr>
+          <w:rFonts w:ascii="Courier New" w:hAnsi="Courier New" w:cs="Courier New"/>
+          <w:sz w:val="18"/>
+          <w:szCs w:val="18"/>
+        </w:rPr>
+        <w:t>4.</w:t>
+      </w:r>
+    </w:p>
+    <w:p>
+      <w:pPr>
+        <w:shd w:val="clear" w:color="auto" w:fill="FFFFFE"/>
+        <w:spacing w:after="0" w:line="270" w:lineRule="atLeast"/>
+        <w:ind w:left="1440"/>
         <w:rPr>
           <w:rFonts w:ascii="Courier New" w:eastAsia="Times New Roman" w:hAnsi="Courier New" w:cs="Courier New"/>
           <w:color w:val="000000"/>
@@ -26863,41 +29354,7 @@
           <w:szCs w:val="18"/>
           <w14:ligatures w14:val="none"/>
         </w:rPr>
-        <w:t>: </w:t>
-      </w:r>
-      <w:r>
-        <w:rPr>
-          <w:rFonts w:ascii="Courier New" w:eastAsia="Times New Roman" w:hAnsi="Courier New" w:cs="Courier New"/>
-          <w:color w:val="0451A5"/>
-          <w:kern w:val="0"/>
-          <w:sz w:val="18"/>
-          <w:szCs w:val="18"/>
-          <w14:ligatures w14:val="none"/>
-        </w:rPr>
-        <w:t>"</w:t>
-      </w:r>
-      <w:r>
-        <w:rPr>
-          <w:rFonts w:ascii="Courier New" w:eastAsia="Times New Roman" w:hAnsi="Courier New" w:cs="Courier New"/>
-          <w:color w:val="0451A5"/>
-          <w:kern w:val="0"/>
-          <w:sz w:val="18"/>
-          <w:szCs w:val="18"/>
-          <w14:ligatures w14:val="none"/>
-        </w:rPr>
-        <w:t>guojing</w:t>
-      </w:r>
-      <w:r>
-        <w:rPr>
-          <w:rFonts w:ascii="Courier New" w:eastAsia="Times New Roman" w:hAnsi="Courier New" w:cs="Courier New"/>
-          <w:color w:val="0451A5"/>
-          <w:kern w:val="0"/>
-          <w:sz w:val="18"/>
-          <w:szCs w:val="18"/>
-          <w14:ligatures w14:val="none"/>
-        </w:rPr>
-        <w:t>"</w:t>
-      </w:r>
+      </w:pPr>
       <w:r>
         <w:rPr>
           <w:rFonts w:ascii="Courier New" w:eastAsia="Times New Roman" w:hAnsi="Courier New" w:cs="Courier New"/>
@@ -26907,7 +29364,7 @@
           <w:szCs w:val="18"/>
           <w14:ligatures w14:val="none"/>
         </w:rPr>
-        <w:t>,</w:t>
+        <w:t>{</w:t>
       </w:r>
     </w:p>
     <w:p>
@@ -26933,262 +29390,6 @@
           <w:szCs w:val="18"/>
           <w14:ligatures w14:val="none"/>
         </w:rPr>
-        <w:t>    </w:t>
-      </w:r>
-      <w:r>
-        <w:rPr>
-          <w:rFonts w:ascii="Courier New" w:eastAsia="Times New Roman" w:hAnsi="Courier New" w:cs="Courier New"/>
-          <w:color w:val="A31515"/>
-          <w:kern w:val="0"/>
-          <w:sz w:val="18"/>
-          <w:szCs w:val="18"/>
-          <w14:ligatures w14:val="none"/>
-        </w:rPr>
-        <w:t>"email"</w:t>
-      </w:r>
-      <w:r>
-        <w:rPr>
-          <w:rFonts w:ascii="Courier New" w:eastAsia="Times New Roman" w:hAnsi="Courier New" w:cs="Courier New"/>
-          <w:color w:val="000000"/>
-          <w:kern w:val="0"/>
-          <w:sz w:val="18"/>
-          <w:szCs w:val="18"/>
-          <w14:ligatures w14:val="none"/>
-        </w:rPr>
-        <w:t>: </w:t>
-      </w:r>
-      <w:r>
-        <w:rPr>
-          <w:rFonts w:ascii="Courier New" w:eastAsia="Times New Roman" w:hAnsi="Courier New" w:cs="Courier New"/>
-          <w:color w:val="0451A5"/>
-          <w:kern w:val="0"/>
-          <w:sz w:val="18"/>
-          <w:szCs w:val="18"/>
-          <w14:ligatures w14:val="none"/>
-        </w:rPr>
-        <w:t>"</w:t>
-      </w:r>
-      <w:r>
-        <w:rPr>
-          <w:rFonts w:ascii="Courier New" w:eastAsia="Times New Roman" w:hAnsi="Courier New" w:cs="Courier New"/>
-          <w:color w:val="0451A5"/>
-          <w:kern w:val="0"/>
-          <w:sz w:val="18"/>
-          <w:szCs w:val="18"/>
-          <w14:ligatures w14:val="none"/>
-        </w:rPr>
-        <w:t>guojing37@hotmail.com</w:t>
-      </w:r>
-      <w:r>
-        <w:rPr>
-          <w:rFonts w:ascii="Courier New" w:eastAsia="Times New Roman" w:hAnsi="Courier New" w:cs="Courier New"/>
-          <w:color w:val="0451A5"/>
-          <w:kern w:val="0"/>
-          <w:sz w:val="18"/>
-          <w:szCs w:val="18"/>
-          <w14:ligatures w14:val="none"/>
-        </w:rPr>
-        <w:t>"</w:t>
-      </w:r>
-      <w:r>
-        <w:rPr>
-          <w:rFonts w:ascii="Courier New" w:eastAsia="Times New Roman" w:hAnsi="Courier New" w:cs="Courier New"/>
-          <w:color w:val="000000"/>
-          <w:kern w:val="0"/>
-          <w:sz w:val="18"/>
-          <w:szCs w:val="18"/>
-          <w14:ligatures w14:val="none"/>
-        </w:rPr>
-        <w:t>,</w:t>
-      </w:r>
-    </w:p>
-    <w:p>
-      <w:pPr>
-        <w:shd w:val="clear" w:color="auto" w:fill="FFFFFE"/>
-        <w:spacing w:after="0" w:line="270" w:lineRule="atLeast"/>
-        <w:ind w:left="1440"/>
-        <w:rPr>
-          <w:rFonts w:ascii="Courier New" w:eastAsia="Times New Roman" w:hAnsi="Courier New" w:cs="Courier New"/>
-          <w:color w:val="000000"/>
-          <w:kern w:val="0"/>
-          <w:sz w:val="18"/>
-          <w:szCs w:val="18"/>
-          <w14:ligatures w14:val="none"/>
-        </w:rPr>
-      </w:pPr>
-      <w:r>
-        <w:rPr>
-          <w:rFonts w:ascii="Courier New" w:eastAsia="Times New Roman" w:hAnsi="Courier New" w:cs="Courier New"/>
-          <w:color w:val="000000"/>
-          <w:kern w:val="0"/>
-          <w:sz w:val="18"/>
-          <w:szCs w:val="18"/>
-          <w14:ligatures w14:val="none"/>
-        </w:rPr>
-        <w:t>    </w:t>
-      </w:r>
-      <w:r>
-        <w:rPr>
-          <w:rFonts w:ascii="Courier New" w:eastAsia="Times New Roman" w:hAnsi="Courier New" w:cs="Courier New"/>
-          <w:color w:val="A31515"/>
-          <w:kern w:val="0"/>
-          <w:sz w:val="18"/>
-          <w:szCs w:val="18"/>
-          <w14:ligatures w14:val="none"/>
-        </w:rPr>
-        <w:t>"password"</w:t>
-      </w:r>
-      <w:r>
-        <w:rPr>
-          <w:rFonts w:ascii="Courier New" w:eastAsia="Times New Roman" w:hAnsi="Courier New" w:cs="Courier New"/>
-          <w:color w:val="000000"/>
-          <w:kern w:val="0"/>
-          <w:sz w:val="18"/>
-          <w:szCs w:val="18"/>
-          <w14:ligatures w14:val="none"/>
-        </w:rPr>
-        <w:t>: </w:t>
-      </w:r>
-      <w:r>
-        <w:rPr>
-          <w:rFonts w:ascii="Courier New" w:eastAsia="Times New Roman" w:hAnsi="Courier New" w:cs="Courier New"/>
-          <w:color w:val="0451A5"/>
-          <w:kern w:val="0"/>
-          <w:sz w:val="18"/>
-          <w:szCs w:val="18"/>
-          <w14:ligatures w14:val="none"/>
-        </w:rPr>
-        <w:t>"</w:t>
-      </w:r>
-      <w:r>
-        <w:rPr>
-          <w:rFonts w:ascii="Courier New" w:eastAsia="Times New Roman" w:hAnsi="Courier New" w:cs="Courier New"/>
-          <w:color w:val="0451A5"/>
-          <w:kern w:val="0"/>
-          <w:sz w:val="18"/>
-          <w:szCs w:val="18"/>
-          <w14:ligatures w14:val="none"/>
-        </w:rPr>
-        <w:t>ribihz2009</w:t>
-      </w:r>
-      <w:r>
-        <w:rPr>
-          <w:rFonts w:ascii="Courier New" w:eastAsia="Times New Roman" w:hAnsi="Courier New" w:cs="Courier New"/>
-          <w:color w:val="0451A5"/>
-          <w:kern w:val="0"/>
-          <w:sz w:val="18"/>
-          <w:szCs w:val="18"/>
-          <w14:ligatures w14:val="none"/>
-        </w:rPr>
-        <w:t>"</w:t>
-      </w:r>
-    </w:p>
-    <w:p>
-      <w:pPr>
-        <w:shd w:val="clear" w:color="auto" w:fill="FFFFFE"/>
-        <w:spacing w:after="0" w:line="270" w:lineRule="atLeast"/>
-        <w:ind w:left="1440"/>
-        <w:rPr>
-          <w:rFonts w:ascii="Courier New" w:eastAsia="Times New Roman" w:hAnsi="Courier New" w:cs="Courier New"/>
-          <w:color w:val="000000"/>
-          <w:kern w:val="0"/>
-          <w:sz w:val="18"/>
-          <w:szCs w:val="18"/>
-          <w14:ligatures w14:val="none"/>
-        </w:rPr>
-      </w:pPr>
-      <w:r>
-        <w:rPr>
-          <w:rFonts w:ascii="Courier New" w:eastAsia="Times New Roman" w:hAnsi="Courier New" w:cs="Courier New"/>
-          <w:color w:val="000000"/>
-          <w:kern w:val="0"/>
-          <w:sz w:val="18"/>
-          <w:szCs w:val="18"/>
-          <w14:ligatures w14:val="none"/>
-        </w:rPr>
-        <w:t>}</w:t>
-      </w:r>
-    </w:p>
-    <w:p>
-      <w:pPr>
-        <w:spacing w:after="0"/>
-        <w:ind w:left="1440"/>
-        <w:rPr>
-          <w:rFonts w:ascii="Courier New" w:hAnsi="Courier New" w:cs="Courier New"/>
-          <w:sz w:val="18"/>
-          <w:szCs w:val="18"/>
-        </w:rPr>
-      </w:pPr>
-    </w:p>
-    <w:p>
-      <w:pPr>
-        <w:spacing w:after="0"/>
-        <w:ind w:left="1440"/>
-        <w:rPr>
-          <w:rFonts w:ascii="Courier New" w:hAnsi="Courier New" w:cs="Courier New"/>
-          <w:sz w:val="18"/>
-          <w:szCs w:val="18"/>
-        </w:rPr>
-      </w:pPr>
-      <w:r>
-        <w:rPr>
-          <w:rFonts w:ascii="Courier New" w:hAnsi="Courier New" w:cs="Courier New"/>
-          <w:sz w:val="18"/>
-          <w:szCs w:val="18"/>
-        </w:rPr>
-        <w:t>4.</w:t>
-      </w:r>
-    </w:p>
-    <w:p>
-      <w:pPr>
-        <w:shd w:val="clear" w:color="auto" w:fill="FFFFFE"/>
-        <w:spacing w:after="0" w:line="270" w:lineRule="atLeast"/>
-        <w:ind w:left="1440"/>
-        <w:rPr>
-          <w:rFonts w:ascii="Courier New" w:eastAsia="Times New Roman" w:hAnsi="Courier New" w:cs="Courier New"/>
-          <w:color w:val="000000"/>
-          <w:kern w:val="0"/>
-          <w:sz w:val="18"/>
-          <w:szCs w:val="18"/>
-          <w14:ligatures w14:val="none"/>
-        </w:rPr>
-      </w:pPr>
-      <w:r>
-        <w:rPr>
-          <w:rFonts w:ascii="Courier New" w:eastAsia="Times New Roman" w:hAnsi="Courier New" w:cs="Courier New"/>
-          <w:color w:val="000000"/>
-          <w:kern w:val="0"/>
-          <w:sz w:val="18"/>
-          <w:szCs w:val="18"/>
-          <w14:ligatures w14:val="none"/>
-        </w:rPr>
-        <w:t>{</w:t>
-      </w:r>
-    </w:p>
-    <w:p>
-      <w:pPr>
-        <w:shd w:val="clear" w:color="auto" w:fill="FFFFFE"/>
-        <w:spacing w:after="0" w:line="270" w:lineRule="atLeast"/>
-        <w:ind w:left="1440"/>
-        <w:rPr>
-          <w:rFonts w:ascii="Courier New" w:eastAsia="Times New Roman" w:hAnsi="Courier New" w:cs="Courier New"/>
-          <w:color w:val="000000"/>
-          <w:kern w:val="0"/>
-          <w:sz w:val="18"/>
-          <w:szCs w:val="18"/>
-          <w14:ligatures w14:val="none"/>
-        </w:rPr>
-      </w:pPr>
-      <w:r>
-        <w:rPr>
-          <w:rFonts w:ascii="Courier New" w:eastAsia="Times New Roman" w:hAnsi="Courier New" w:cs="Courier New"/>
-          <w:color w:val="000000"/>
-          <w:kern w:val="0"/>
-          <w:sz w:val="18"/>
-          <w:szCs w:val="18"/>
-          <w14:ligatures w14:val="none"/>
-        </w:rPr>
-        <w:lastRenderedPageBreak/>
         <w:t>    </w:t>
       </w:r>
       <w:r>
@@ -27796,6 +29997,7 @@
         <w:pStyle w:val="Heading2"/>
       </w:pPr>
       <w:r>
+        <w:lastRenderedPageBreak/>
         <w:t>Login:</w:t>
       </w:r>
     </w:p>
@@ -28230,6 +30432,7 @@
       </w:pPr>
       <w:r>
         <w:rPr>
+          <w:noProof/>
           <w:sz w:val="22"/>
           <w:szCs w:val="22"/>
         </w:rPr>
@@ -28604,7 +30807,6 @@
           <w:szCs w:val="18"/>
           <w14:ligatures w14:val="none"/>
         </w:rPr>
-        <w:lastRenderedPageBreak/>
         <w:t>        </w:t>
       </w:r>
       <w:r>
@@ -28769,6 +30971,7 @@
         <w:pStyle w:val="Heading2"/>
       </w:pPr>
       <w:r>
+        <w:lastRenderedPageBreak/>
         <w:t>Password Reset Request:</w:t>
       </w:r>
     </w:p>
@@ -38195,6 +40398,126 @@
     </w:lvl>
   </w:abstractNum>
   <w:abstractNum w:abstractNumId="62" w15:restartNumberingAfterBreak="0">
+    <w:nsid w:val="695B174B"/>
+    <w:multiLevelType w:val="multilevel"/>
+    <w:tmpl w:val="83688F1E"/>
+    <w:lvl w:ilvl="0">
+      <w:start w:val="1"/>
+      <w:numFmt w:val="bullet"/>
+      <w:lvlText w:val=""/>
+      <w:lvlJc w:val="left"/>
+      <w:pPr>
+        <w:tabs>
+          <w:tab w:val="num" w:pos="720"/>
+        </w:tabs>
+        <w:ind w:left="720" w:hanging="360"/>
+      </w:pPr>
+      <w:rPr>
+        <w:rFonts w:ascii="Symbol" w:hAnsi="Symbol" w:hint="default"/>
+      </w:rPr>
+    </w:lvl>
+    <w:lvl w:ilvl="1">
+      <w:start w:val="1"/>
+      <w:numFmt w:val="bullet"/>
+      <w:lvlText w:val=""/>
+      <w:lvlJc w:val="left"/>
+      <w:pPr>
+        <w:tabs>
+          <w:tab w:val="num" w:pos="1440"/>
+        </w:tabs>
+        <w:ind w:left="1440" w:hanging="360"/>
+      </w:pPr>
+      <w:rPr>
+        <w:rFonts w:ascii="Symbol" w:hAnsi="Symbol" w:hint="default"/>
+        <w:sz w:val="20"/>
+      </w:rPr>
+    </w:lvl>
+    <w:lvl w:ilvl="2" w:tentative="1">
+      <w:start w:val="1"/>
+      <w:numFmt w:val="decimal"/>
+      <w:lvlText w:val="%3."/>
+      <w:lvlJc w:val="left"/>
+      <w:pPr>
+        <w:tabs>
+          <w:tab w:val="num" w:pos="2160"/>
+        </w:tabs>
+        <w:ind w:left="2160" w:hanging="360"/>
+      </w:pPr>
+    </w:lvl>
+    <w:lvl w:ilvl="3" w:tentative="1">
+      <w:start w:val="1"/>
+      <w:numFmt w:val="decimal"/>
+      <w:lvlText w:val="%4."/>
+      <w:lvlJc w:val="left"/>
+      <w:pPr>
+        <w:tabs>
+          <w:tab w:val="num" w:pos="2880"/>
+        </w:tabs>
+        <w:ind w:left="2880" w:hanging="360"/>
+      </w:pPr>
+    </w:lvl>
+    <w:lvl w:ilvl="4" w:tentative="1">
+      <w:start w:val="1"/>
+      <w:numFmt w:val="decimal"/>
+      <w:lvlText w:val="%5."/>
+      <w:lvlJc w:val="left"/>
+      <w:pPr>
+        <w:tabs>
+          <w:tab w:val="num" w:pos="3600"/>
+        </w:tabs>
+        <w:ind w:left="3600" w:hanging="360"/>
+      </w:pPr>
+    </w:lvl>
+    <w:lvl w:ilvl="5" w:tentative="1">
+      <w:start w:val="1"/>
+      <w:numFmt w:val="decimal"/>
+      <w:lvlText w:val="%6."/>
+      <w:lvlJc w:val="left"/>
+      <w:pPr>
+        <w:tabs>
+          <w:tab w:val="num" w:pos="4320"/>
+        </w:tabs>
+        <w:ind w:left="4320" w:hanging="360"/>
+      </w:pPr>
+    </w:lvl>
+    <w:lvl w:ilvl="6" w:tentative="1">
+      <w:start w:val="1"/>
+      <w:numFmt w:val="decimal"/>
+      <w:lvlText w:val="%7."/>
+      <w:lvlJc w:val="left"/>
+      <w:pPr>
+        <w:tabs>
+          <w:tab w:val="num" w:pos="5040"/>
+        </w:tabs>
+        <w:ind w:left="5040" w:hanging="360"/>
+      </w:pPr>
+    </w:lvl>
+    <w:lvl w:ilvl="7" w:tentative="1">
+      <w:start w:val="1"/>
+      <w:numFmt w:val="decimal"/>
+      <w:lvlText w:val="%8."/>
+      <w:lvlJc w:val="left"/>
+      <w:pPr>
+        <w:tabs>
+          <w:tab w:val="num" w:pos="5760"/>
+        </w:tabs>
+        <w:ind w:left="5760" w:hanging="360"/>
+      </w:pPr>
+    </w:lvl>
+    <w:lvl w:ilvl="8" w:tentative="1">
+      <w:start w:val="1"/>
+      <w:numFmt w:val="decimal"/>
+      <w:lvlText w:val="%9."/>
+      <w:lvlJc w:val="left"/>
+      <w:pPr>
+        <w:tabs>
+          <w:tab w:val="num" w:pos="6480"/>
+        </w:tabs>
+        <w:ind w:left="6480" w:hanging="360"/>
+      </w:pPr>
+    </w:lvl>
+  </w:abstractNum>
+  <w:abstractNum w:abstractNumId="63" w15:restartNumberingAfterBreak="0">
     <w:nsid w:val="69AD6EF6"/>
     <w:multiLevelType w:val="multilevel"/>
     <w:tmpl w:val="386048E0"/>
@@ -38343,7 +40666,7 @@
       </w:rPr>
     </w:lvl>
   </w:abstractNum>
-  <w:abstractNum w:abstractNumId="63" w15:restartNumberingAfterBreak="0">
+  <w:abstractNum w:abstractNumId="64" w15:restartNumberingAfterBreak="0">
     <w:nsid w:val="6B3F0D2C"/>
     <w:multiLevelType w:val="multilevel"/>
     <w:tmpl w:val="00ECAC78"/>
@@ -38492,7 +40815,7 @@
       </w:rPr>
     </w:lvl>
   </w:abstractNum>
-  <w:abstractNum w:abstractNumId="64" w15:restartNumberingAfterBreak="0">
+  <w:abstractNum w:abstractNumId="65" w15:restartNumberingAfterBreak="0">
     <w:nsid w:val="6CDE4BE9"/>
     <w:multiLevelType w:val="multilevel"/>
     <w:tmpl w:val="FF609052"/>
@@ -38641,7 +40964,7 @@
       </w:rPr>
     </w:lvl>
   </w:abstractNum>
-  <w:abstractNum w:abstractNumId="65" w15:restartNumberingAfterBreak="0">
+  <w:abstractNum w:abstractNumId="66" w15:restartNumberingAfterBreak="0">
     <w:nsid w:val="6D604A54"/>
     <w:multiLevelType w:val="multilevel"/>
     <w:tmpl w:val="62224B46"/>
@@ -38790,7 +41113,127 @@
       </w:rPr>
     </w:lvl>
   </w:abstractNum>
-  <w:abstractNum w:abstractNumId="66" w15:restartNumberingAfterBreak="0">
+  <w:abstractNum w:abstractNumId="67" w15:restartNumberingAfterBreak="0">
+    <w:nsid w:val="6F4041B5"/>
+    <w:multiLevelType w:val="multilevel"/>
+    <w:tmpl w:val="83688F1E"/>
+    <w:lvl w:ilvl="0">
+      <w:start w:val="1"/>
+      <w:numFmt w:val="bullet"/>
+      <w:lvlText w:val=""/>
+      <w:lvlJc w:val="left"/>
+      <w:pPr>
+        <w:tabs>
+          <w:tab w:val="num" w:pos="720"/>
+        </w:tabs>
+        <w:ind w:left="720" w:hanging="360"/>
+      </w:pPr>
+      <w:rPr>
+        <w:rFonts w:ascii="Symbol" w:hAnsi="Symbol" w:hint="default"/>
+      </w:rPr>
+    </w:lvl>
+    <w:lvl w:ilvl="1">
+      <w:start w:val="1"/>
+      <w:numFmt w:val="bullet"/>
+      <w:lvlText w:val=""/>
+      <w:lvlJc w:val="left"/>
+      <w:pPr>
+        <w:tabs>
+          <w:tab w:val="num" w:pos="1440"/>
+        </w:tabs>
+        <w:ind w:left="1440" w:hanging="360"/>
+      </w:pPr>
+      <w:rPr>
+        <w:rFonts w:ascii="Symbol" w:hAnsi="Symbol" w:hint="default"/>
+        <w:sz w:val="20"/>
+      </w:rPr>
+    </w:lvl>
+    <w:lvl w:ilvl="2" w:tentative="1">
+      <w:start w:val="1"/>
+      <w:numFmt w:val="decimal"/>
+      <w:lvlText w:val="%3."/>
+      <w:lvlJc w:val="left"/>
+      <w:pPr>
+        <w:tabs>
+          <w:tab w:val="num" w:pos="2160"/>
+        </w:tabs>
+        <w:ind w:left="2160" w:hanging="360"/>
+      </w:pPr>
+    </w:lvl>
+    <w:lvl w:ilvl="3" w:tentative="1">
+      <w:start w:val="1"/>
+      <w:numFmt w:val="decimal"/>
+      <w:lvlText w:val="%4."/>
+      <w:lvlJc w:val="left"/>
+      <w:pPr>
+        <w:tabs>
+          <w:tab w:val="num" w:pos="2880"/>
+        </w:tabs>
+        <w:ind w:left="2880" w:hanging="360"/>
+      </w:pPr>
+    </w:lvl>
+    <w:lvl w:ilvl="4" w:tentative="1">
+      <w:start w:val="1"/>
+      <w:numFmt w:val="decimal"/>
+      <w:lvlText w:val="%5."/>
+      <w:lvlJc w:val="left"/>
+      <w:pPr>
+        <w:tabs>
+          <w:tab w:val="num" w:pos="3600"/>
+        </w:tabs>
+        <w:ind w:left="3600" w:hanging="360"/>
+      </w:pPr>
+    </w:lvl>
+    <w:lvl w:ilvl="5" w:tentative="1">
+      <w:start w:val="1"/>
+      <w:numFmt w:val="decimal"/>
+      <w:lvlText w:val="%6."/>
+      <w:lvlJc w:val="left"/>
+      <w:pPr>
+        <w:tabs>
+          <w:tab w:val="num" w:pos="4320"/>
+        </w:tabs>
+        <w:ind w:left="4320" w:hanging="360"/>
+      </w:pPr>
+    </w:lvl>
+    <w:lvl w:ilvl="6" w:tentative="1">
+      <w:start w:val="1"/>
+      <w:numFmt w:val="decimal"/>
+      <w:lvlText w:val="%7."/>
+      <w:lvlJc w:val="left"/>
+      <w:pPr>
+        <w:tabs>
+          <w:tab w:val="num" w:pos="5040"/>
+        </w:tabs>
+        <w:ind w:left="5040" w:hanging="360"/>
+      </w:pPr>
+    </w:lvl>
+    <w:lvl w:ilvl="7" w:tentative="1">
+      <w:start w:val="1"/>
+      <w:numFmt w:val="decimal"/>
+      <w:lvlText w:val="%8."/>
+      <w:lvlJc w:val="left"/>
+      <w:pPr>
+        <w:tabs>
+          <w:tab w:val="num" w:pos="5760"/>
+        </w:tabs>
+        <w:ind w:left="5760" w:hanging="360"/>
+      </w:pPr>
+    </w:lvl>
+    <w:lvl w:ilvl="8" w:tentative="1">
+      <w:start w:val="1"/>
+      <w:numFmt w:val="decimal"/>
+      <w:lvlText w:val="%9."/>
+      <w:lvlJc w:val="left"/>
+      <w:pPr>
+        <w:tabs>
+          <w:tab w:val="num" w:pos="6480"/>
+        </w:tabs>
+        <w:ind w:left="6480" w:hanging="360"/>
+      </w:pPr>
+    </w:lvl>
+  </w:abstractNum>
+  <w:abstractNum w:abstractNumId="68" w15:restartNumberingAfterBreak="0">
     <w:nsid w:val="71621AEA"/>
     <w:multiLevelType w:val="multilevel"/>
     <w:tmpl w:val="9670CCC6"/>
@@ -38939,7 +41382,7 @@
       </w:rPr>
     </w:lvl>
   </w:abstractNum>
-  <w:abstractNum w:abstractNumId="67" w15:restartNumberingAfterBreak="0">
+  <w:abstractNum w:abstractNumId="69" w15:restartNumberingAfterBreak="0">
     <w:nsid w:val="739A3C85"/>
     <w:multiLevelType w:val="multilevel"/>
     <w:tmpl w:val="0F9C1AFE"/>
@@ -39088,7 +41531,7 @@
       </w:rPr>
     </w:lvl>
   </w:abstractNum>
-  <w:abstractNum w:abstractNumId="68" w15:restartNumberingAfterBreak="0">
+  <w:abstractNum w:abstractNumId="70" w15:restartNumberingAfterBreak="0">
     <w:nsid w:val="79AA3A86"/>
     <w:multiLevelType w:val="multilevel"/>
     <w:tmpl w:val="D50E07A6"/>
@@ -39237,7 +41680,7 @@
       </w:rPr>
     </w:lvl>
   </w:abstractNum>
-  <w:abstractNum w:abstractNumId="69" w15:restartNumberingAfterBreak="0">
+  <w:abstractNum w:abstractNumId="71" w15:restartNumberingAfterBreak="0">
     <w:nsid w:val="7C6E5523"/>
     <w:multiLevelType w:val="multilevel"/>
     <w:tmpl w:val="C7440C1E"/>
@@ -39386,7 +41829,7 @@
       </w:rPr>
     </w:lvl>
   </w:abstractNum>
-  <w:abstractNum w:abstractNumId="70" w15:restartNumberingAfterBreak="0">
+  <w:abstractNum w:abstractNumId="72" w15:restartNumberingAfterBreak="0">
     <w:nsid w:val="7CA769DF"/>
     <w:multiLevelType w:val="multilevel"/>
     <w:tmpl w:val="C952CB74"/>
@@ -39535,7 +41978,7 @@
       </w:rPr>
     </w:lvl>
   </w:abstractNum>
-  <w:abstractNum w:abstractNumId="71" w15:restartNumberingAfterBreak="0">
+  <w:abstractNum w:abstractNumId="73" w15:restartNumberingAfterBreak="0">
     <w:nsid w:val="7D032BE1"/>
     <w:multiLevelType w:val="multilevel"/>
     <w:tmpl w:val="1804D5DA"/>
@@ -39709,7 +42152,7 @@
     <w:abstractNumId w:val="23"/>
   </w:num>
   <w:num w:numId="9" w16cid:durableId="439691772">
-    <w:abstractNumId w:val="62"/>
+    <w:abstractNumId w:val="63"/>
   </w:num>
   <w:num w:numId="10" w16cid:durableId="1358044249">
     <w:abstractNumId w:val="48"/>
@@ -39775,7 +42218,7 @@
     <w:abstractNumId w:val="50"/>
   </w:num>
   <w:num w:numId="31" w16cid:durableId="642003125">
-    <w:abstractNumId w:val="65"/>
+    <w:abstractNumId w:val="66"/>
   </w:num>
   <w:num w:numId="32" w16cid:durableId="1165977603">
     <w:abstractNumId w:val="56"/>
@@ -39787,7 +42230,7 @@
     <w:abstractNumId w:val="10"/>
   </w:num>
   <w:num w:numId="35" w16cid:durableId="1418480555">
-    <w:abstractNumId w:val="68"/>
+    <w:abstractNumId w:val="70"/>
   </w:num>
   <w:num w:numId="36" w16cid:durableId="1880627496">
     <w:abstractNumId w:val="32"/>
@@ -39814,7 +42257,7 @@
     <w:abstractNumId w:val="5"/>
   </w:num>
   <w:num w:numId="44" w16cid:durableId="1980304163">
-    <w:abstractNumId w:val="67"/>
+    <w:abstractNumId w:val="69"/>
   </w:num>
   <w:num w:numId="45" w16cid:durableId="947545793">
     <w:abstractNumId w:val="59"/>
@@ -39829,13 +42272,13 @@
     <w:abstractNumId w:val="60"/>
   </w:num>
   <w:num w:numId="49" w16cid:durableId="390661079">
-    <w:abstractNumId w:val="64"/>
+    <w:abstractNumId w:val="65"/>
   </w:num>
   <w:num w:numId="50" w16cid:durableId="383604651">
     <w:abstractNumId w:val="7"/>
   </w:num>
   <w:num w:numId="51" w16cid:durableId="1519849925">
-    <w:abstractNumId w:val="70"/>
+    <w:abstractNumId w:val="72"/>
   </w:num>
   <w:num w:numId="52" w16cid:durableId="454256874">
     <w:abstractNumId w:val="55"/>
@@ -39850,7 +42293,7 @@
     <w:abstractNumId w:val="25"/>
   </w:num>
   <w:num w:numId="56" w16cid:durableId="679551821">
-    <w:abstractNumId w:val="66"/>
+    <w:abstractNumId w:val="68"/>
   </w:num>
   <w:num w:numId="57" w16cid:durableId="1155415375">
     <w:abstractNumId w:val="9"/>
@@ -39859,7 +42302,7 @@
     <w:abstractNumId w:val="46"/>
   </w:num>
   <w:num w:numId="59" w16cid:durableId="325859566">
-    <w:abstractNumId w:val="63"/>
+    <w:abstractNumId w:val="64"/>
   </w:num>
   <w:num w:numId="60" w16cid:durableId="663167051">
     <w:abstractNumId w:val="35"/>
@@ -39868,7 +42311,7 @@
     <w:abstractNumId w:val="18"/>
   </w:num>
   <w:num w:numId="62" w16cid:durableId="604774780">
-    <w:abstractNumId w:val="69"/>
+    <w:abstractNumId w:val="71"/>
   </w:num>
   <w:num w:numId="63" w16cid:durableId="1907304428">
     <w:abstractNumId w:val="37"/>
@@ -39877,7 +42320,7 @@
     <w:abstractNumId w:val="31"/>
   </w:num>
   <w:num w:numId="65" w16cid:durableId="1663580801">
-    <w:abstractNumId w:val="71"/>
+    <w:abstractNumId w:val="73"/>
   </w:num>
   <w:num w:numId="66" w16cid:durableId="1341733285">
     <w:abstractNumId w:val="61"/>
@@ -39899,6 +42342,12 @@
   </w:num>
   <w:num w:numId="72" w16cid:durableId="2135050545">
     <w:abstractNumId w:val="21"/>
+  </w:num>
+  <w:num w:numId="73" w16cid:durableId="341013003">
+    <w:abstractNumId w:val="67"/>
+  </w:num>
+  <w:num w:numId="74" w16cid:durableId="1400208927">
+    <w:abstractNumId w:val="62"/>
   </w:num>
 </w:numbering>
 </file>

</xml_diff>